<commit_message>
updated CV with R&R
</commit_message>
<xml_diff>
--- a/vari/Curriculum-Sept-2022.docx
+++ b/vari/Curriculum-Sept-2022.docx
@@ -4208,6 +4208,103 @@
         <w:adjustRightInd w:val="0"/>
         <w:rPr>
           <w:rFonts w:asciiTheme="majorHAnsi" w:hAnsiTheme="majorHAnsi" w:cstheme="majorHAnsi"/>
+          <w:color w:val="000000"/>
+          <w:sz w:val="20"/>
+          <w:szCs w:val="20"/>
+          <w:u w:val="single"/>
+        </w:rPr>
+      </w:pPr>
+      <w:r>
+        <w:rPr>
+          <w:rFonts w:asciiTheme="majorHAnsi" w:hAnsiTheme="majorHAnsi" w:cstheme="majorHAnsi"/>
+          <w:color w:val="000000"/>
+          <w:sz w:val="20"/>
+          <w:szCs w:val="20"/>
+        </w:rPr>
+        <w:t xml:space="preserve">R&amp;R at the </w:t>
+      </w:r>
+      <w:r>
+        <w:rPr>
+          <w:rFonts w:asciiTheme="majorHAnsi" w:hAnsiTheme="majorHAnsi" w:cstheme="majorHAnsi"/>
+          <w:color w:val="000000"/>
+          <w:sz w:val="20"/>
+          <w:szCs w:val="20"/>
+          <w:u w:val="single"/>
+        </w:rPr>
+        <w:t xml:space="preserve">Journal of </w:t>
+      </w:r>
+      <w:r>
+        <w:rPr>
+          <w:rFonts w:asciiTheme="majorHAnsi" w:hAnsiTheme="majorHAnsi" w:cstheme="majorHAnsi"/>
+          <w:color w:val="000000"/>
+          <w:sz w:val="20"/>
+          <w:szCs w:val="20"/>
+          <w:u w:val="single"/>
+        </w:rPr>
+        <w:t>Finance</w:t>
+      </w:r>
+    </w:p>
+    <w:p>
+      <w:pPr>
+        <w:autoSpaceDE w:val="0"/>
+        <w:autoSpaceDN w:val="0"/>
+        <w:adjustRightInd w:val="0"/>
+        <w:rPr>
+          <w:rFonts w:asciiTheme="majorHAnsi" w:hAnsiTheme="majorHAnsi" w:cstheme="majorHAnsi"/>
+          <w:color w:val="000000"/>
+          <w:sz w:val="20"/>
+          <w:szCs w:val="20"/>
+          <w:u w:val="single"/>
+        </w:rPr>
+      </w:pPr>
+    </w:p>
+    <w:p>
+      <w:pPr>
+        <w:autoSpaceDE w:val="0"/>
+        <w:autoSpaceDN w:val="0"/>
+        <w:adjustRightInd w:val="0"/>
+        <w:rPr>
+          <w:rFonts w:asciiTheme="majorHAnsi" w:hAnsiTheme="majorHAnsi" w:cstheme="majorHAnsi"/>
+          <w:color w:val="000000"/>
+          <w:sz w:val="20"/>
+          <w:szCs w:val="20"/>
+        </w:rPr>
+      </w:pPr>
+      <w:r>
+        <w:rPr>
+          <w:rFonts w:asciiTheme="majorHAnsi" w:hAnsiTheme="majorHAnsi" w:cstheme="majorHAnsi"/>
+          <w:color w:val="000000"/>
+          <w:sz w:val="20"/>
+          <w:szCs w:val="20"/>
+        </w:rPr>
+        <w:t xml:space="preserve">“Restructuring vs. Bankruptcy” with </w:t>
+      </w:r>
+      <w:r>
+        <w:rPr>
+          <w:rFonts w:asciiTheme="majorHAnsi" w:hAnsiTheme="majorHAnsi" w:cstheme="majorHAnsi"/>
+          <w:color w:val="000000"/>
+          <w:sz w:val="20"/>
+          <w:szCs w:val="20"/>
+        </w:rPr>
+        <w:t>J.R Donaldson</w:t>
+      </w:r>
+      <w:r>
+        <w:rPr>
+          <w:rFonts w:asciiTheme="majorHAnsi" w:hAnsiTheme="majorHAnsi" w:cstheme="majorHAnsi"/>
+          <w:color w:val="000000"/>
+          <w:sz w:val="20"/>
+          <w:szCs w:val="20"/>
+        </w:rPr>
+        <w:t>, Ed Morrison, and Xiaobo Yu, 2022</w:t>
+      </w:r>
+    </w:p>
+    <w:p>
+      <w:pPr>
+        <w:autoSpaceDE w:val="0"/>
+        <w:autoSpaceDN w:val="0"/>
+        <w:adjustRightInd w:val="0"/>
+        <w:rPr>
+          <w:rFonts w:asciiTheme="majorHAnsi" w:hAnsiTheme="majorHAnsi" w:cstheme="majorHAnsi"/>
           <w:i/>
           <w:iCs/>
           <w:color w:val="000000"/>
@@ -4319,59 +4416,6 @@
           <w:szCs w:val="20"/>
         </w:rPr>
         <w:t>, 2022</w:t>
-      </w:r>
-    </w:p>
-    <w:p>
-      <w:pPr>
-        <w:autoSpaceDE w:val="0"/>
-        <w:autoSpaceDN w:val="0"/>
-        <w:adjustRightInd w:val="0"/>
-        <w:rPr>
-          <w:rFonts w:asciiTheme="majorHAnsi" w:hAnsiTheme="majorHAnsi" w:cstheme="majorHAnsi"/>
-          <w:color w:val="000000"/>
-          <w:sz w:val="20"/>
-          <w:szCs w:val="20"/>
-        </w:rPr>
-      </w:pPr>
-    </w:p>
-    <w:p>
-      <w:pPr>
-        <w:autoSpaceDE w:val="0"/>
-        <w:autoSpaceDN w:val="0"/>
-        <w:adjustRightInd w:val="0"/>
-        <w:rPr>
-          <w:rFonts w:asciiTheme="majorHAnsi" w:hAnsiTheme="majorHAnsi" w:cstheme="majorHAnsi"/>
-          <w:color w:val="000000"/>
-          <w:sz w:val="20"/>
-          <w:szCs w:val="20"/>
-        </w:rPr>
-      </w:pPr>
-      <w:r>
-        <w:rPr>
-          <w:rFonts w:asciiTheme="majorHAnsi" w:hAnsiTheme="majorHAnsi" w:cstheme="majorHAnsi"/>
-          <w:color w:val="000000"/>
-          <w:sz w:val="20"/>
-          <w:szCs w:val="20"/>
-        </w:rPr>
-        <w:t xml:space="preserve">“Restructuring vs. Bankruptcy” with </w:t>
-      </w:r>
-      <w:r>
-        <w:rPr>
-          <w:rFonts w:asciiTheme="majorHAnsi" w:hAnsiTheme="majorHAnsi" w:cstheme="majorHAnsi"/>
-          <w:color w:val="000000"/>
-          <w:sz w:val="20"/>
-          <w:szCs w:val="20"/>
-        </w:rPr>
-        <w:t>J.R Donaldson</w:t>
-      </w:r>
-      <w:r>
-        <w:rPr>
-          <w:rFonts w:asciiTheme="majorHAnsi" w:hAnsiTheme="majorHAnsi" w:cstheme="majorHAnsi"/>
-          <w:color w:val="000000"/>
-          <w:sz w:val="20"/>
-          <w:szCs w:val="20"/>
-        </w:rPr>
-        <w:t>, Ed Morrison, and Xiaobo Yu, 2022</w:t>
       </w:r>
     </w:p>
     <w:p>
@@ -5155,6 +5199,124 @@
     </w:p>
     <w:p>
       <w:pPr>
+        <w:autoSpaceDE w:val="0"/>
+        <w:autoSpaceDN w:val="0"/>
+        <w:adjustRightInd w:val="0"/>
+        <w:rPr>
+          <w:rFonts w:asciiTheme="majorHAnsi" w:hAnsiTheme="majorHAnsi" w:cstheme="majorHAnsi"/>
+          <w:color w:val="000000"/>
+          <w:sz w:val="20"/>
+          <w:szCs w:val="20"/>
+        </w:rPr>
+      </w:pPr>
+      <w:r>
+        <w:rPr>
+          <w:rFonts w:asciiTheme="majorHAnsi" w:hAnsiTheme="majorHAnsi" w:cstheme="majorHAnsi"/>
+          <w:color w:val="000000"/>
+          <w:sz w:val="20"/>
+          <w:szCs w:val="20"/>
+        </w:rPr>
+        <w:t>Wharton (scheduled),</w:t>
+      </w:r>
+      <w:r>
+        <w:rPr>
+          <w:rFonts w:asciiTheme="majorHAnsi" w:hAnsiTheme="majorHAnsi" w:cstheme="majorHAnsi"/>
+          <w:color w:val="000000"/>
+          <w:sz w:val="20"/>
+          <w:szCs w:val="20"/>
+        </w:rPr>
+        <w:t xml:space="preserve"> Vienna Graduate School of Finance (scheduled)</w:t>
+      </w:r>
+      <w:r>
+        <w:rPr>
+          <w:rFonts w:asciiTheme="majorHAnsi" w:hAnsiTheme="majorHAnsi" w:cstheme="majorHAnsi"/>
+          <w:color w:val="000000"/>
+          <w:sz w:val="20"/>
+          <w:szCs w:val="20"/>
+        </w:rPr>
+        <w:t>, Bocconi (scheduled), Stockholm (scheduled)</w:t>
+      </w:r>
+      <w:r>
+        <w:rPr>
+          <w:rFonts w:asciiTheme="majorHAnsi" w:hAnsiTheme="majorHAnsi" w:cstheme="majorHAnsi"/>
+          <w:color w:val="000000"/>
+          <w:sz w:val="20"/>
+          <w:szCs w:val="20"/>
+        </w:rPr>
+        <w:t>,</w:t>
+      </w:r>
+      <w:r>
+        <w:rPr>
+          <w:rFonts w:asciiTheme="majorHAnsi" w:hAnsiTheme="majorHAnsi" w:cstheme="majorHAnsi"/>
+          <w:color w:val="000000"/>
+          <w:sz w:val="20"/>
+          <w:szCs w:val="20"/>
+        </w:rPr>
+        <w:t xml:space="preserve"> </w:t>
+      </w:r>
+      <w:r>
+        <w:rPr>
+          <w:rFonts w:asciiTheme="majorHAnsi" w:hAnsiTheme="majorHAnsi" w:cstheme="majorHAnsi"/>
+          <w:color w:val="000000"/>
+          <w:sz w:val="20"/>
+          <w:szCs w:val="20"/>
+        </w:rPr>
+        <w:t>R</w:t>
+      </w:r>
+      <w:r>
+        <w:rPr>
+          <w:rFonts w:asciiTheme="majorHAnsi" w:hAnsiTheme="majorHAnsi" w:cstheme="majorHAnsi"/>
+          <w:color w:val="000000"/>
+          <w:sz w:val="20"/>
+          <w:szCs w:val="20"/>
+        </w:rPr>
+        <w:t>o</w:t>
+      </w:r>
+      <w:r>
+        <w:rPr>
+          <w:rFonts w:asciiTheme="majorHAnsi" w:hAnsiTheme="majorHAnsi" w:cstheme="majorHAnsi"/>
+          <w:color w:val="000000"/>
+          <w:sz w:val="20"/>
+          <w:szCs w:val="20"/>
+        </w:rPr>
+        <w:t>chester</w:t>
+      </w:r>
+      <w:r>
+        <w:rPr>
+          <w:rFonts w:asciiTheme="majorHAnsi" w:hAnsiTheme="majorHAnsi" w:cstheme="majorHAnsi"/>
+          <w:color w:val="000000"/>
+          <w:sz w:val="20"/>
+          <w:szCs w:val="20"/>
+        </w:rPr>
+        <w:t xml:space="preserve"> macro workshop (scheduled)</w:t>
+      </w:r>
+    </w:p>
+    <w:p>
+      <w:pPr>
+        <w:autoSpaceDE w:val="0"/>
+        <w:autoSpaceDN w:val="0"/>
+        <w:adjustRightInd w:val="0"/>
+        <w:rPr>
+          <w:rFonts w:asciiTheme="majorHAnsi" w:hAnsiTheme="majorHAnsi" w:cstheme="majorHAnsi"/>
+          <w:color w:val="000000"/>
+          <w:sz w:val="20"/>
+          <w:szCs w:val="20"/>
+          <w:u w:val="single" w:color="000000"/>
+        </w:rPr>
+      </w:pPr>
+      <w:r>
+        <w:rPr>
+          <w:rFonts w:asciiTheme="majorHAnsi" w:hAnsiTheme="majorHAnsi" w:cstheme="majorHAnsi"/>
+          <w:color w:val="000000"/>
+          <w:sz w:val="20"/>
+          <w:szCs w:val="20"/>
+          <w:u w:val="single" w:color="000000"/>
+        </w:rPr>
+        <w:t>Conferences</w:t>
+      </w:r>
+    </w:p>
+    <w:p>
+      <w:pPr>
         <w:tabs>
           <w:tab w:val="left" w:pos="2340"/>
         </w:tabs>
@@ -5168,61 +5330,16 @@
           <w:color w:val="000000"/>
           <w:sz w:val="20"/>
           <w:szCs w:val="20"/>
-          <w:u w:color="000000"/>
-        </w:rPr>
-      </w:pPr>
-      <w:r>
-        <w:rPr>
-          <w:rFonts w:asciiTheme="majorHAnsi" w:hAnsiTheme="majorHAnsi" w:cstheme="majorHAnsi"/>
-          <w:color w:val="000000"/>
-          <w:sz w:val="20"/>
-          <w:szCs w:val="20"/>
-        </w:rPr>
-        <w:t>Wharton (scheduled),</w:t>
-      </w:r>
-      <w:r>
-        <w:rPr>
-          <w:rFonts w:asciiTheme="majorHAnsi" w:hAnsiTheme="majorHAnsi" w:cstheme="majorHAnsi"/>
-          <w:color w:val="000000"/>
-          <w:sz w:val="20"/>
-          <w:szCs w:val="20"/>
-          <w:u w:color="000000"/>
-        </w:rPr>
-        <w:t xml:space="preserve"> Vienna Graduate School of Finance (scheduled)</w:t>
-      </w:r>
-      <w:r>
-        <w:rPr>
-          <w:rFonts w:asciiTheme="majorHAnsi" w:hAnsiTheme="majorHAnsi" w:cstheme="majorHAnsi"/>
-          <w:color w:val="000000"/>
-          <w:sz w:val="20"/>
-          <w:szCs w:val="20"/>
-          <w:u w:color="000000"/>
-        </w:rPr>
-        <w:t>, Bocconi (scheduled), Stockholm (scheduled)</w:t>
-      </w:r>
-    </w:p>
-    <w:p>
-      <w:pPr>
-        <w:autoSpaceDE w:val="0"/>
-        <w:autoSpaceDN w:val="0"/>
-        <w:adjustRightInd w:val="0"/>
-        <w:rPr>
-          <w:rFonts w:asciiTheme="majorHAnsi" w:hAnsiTheme="majorHAnsi" w:cstheme="majorHAnsi"/>
-          <w:color w:val="000000"/>
-          <w:sz w:val="20"/>
-          <w:szCs w:val="20"/>
-          <w:u w:val="single" w:color="000000"/>
-        </w:rPr>
-      </w:pPr>
-      <w:r>
-        <w:rPr>
-          <w:rFonts w:asciiTheme="majorHAnsi" w:hAnsiTheme="majorHAnsi" w:cstheme="majorHAnsi"/>
-          <w:color w:val="000000"/>
-          <w:sz w:val="20"/>
-          <w:szCs w:val="20"/>
-          <w:u w:val="single" w:color="000000"/>
-        </w:rPr>
-        <w:t>Conferences</w:t>
+        </w:rPr>
+      </w:pPr>
+      <w:r>
+        <w:rPr>
+          <w:rFonts w:asciiTheme="majorHAnsi" w:hAnsiTheme="majorHAnsi" w:cstheme="majorHAnsi"/>
+          <w:color w:val="000000"/>
+          <w:sz w:val="20"/>
+          <w:szCs w:val="20"/>
+        </w:rPr>
+        <w:t>AFA (scheduled)</w:t>
       </w:r>
     </w:p>
     <w:p>
@@ -5237,19 +5354,303 @@
         <w:ind w:left="2552" w:hanging="2552"/>
         <w:rPr>
           <w:rFonts w:asciiTheme="majorHAnsi" w:hAnsiTheme="majorHAnsi" w:cstheme="majorHAnsi"/>
-          <w:color w:val="000000"/>
-          <w:sz w:val="20"/>
-          <w:szCs w:val="20"/>
-        </w:rPr>
-      </w:pPr>
-      <w:r>
-        <w:rPr>
-          <w:rFonts w:asciiTheme="majorHAnsi" w:hAnsiTheme="majorHAnsi" w:cstheme="majorHAnsi"/>
-          <w:color w:val="000000"/>
-          <w:sz w:val="20"/>
-          <w:szCs w:val="20"/>
-        </w:rPr>
-        <w:t>AFA (scheduled)</w:t>
+          <w:b/>
+          <w:bCs/>
+          <w:color w:val="000000"/>
+          <w:sz w:val="20"/>
+          <w:szCs w:val="20"/>
+        </w:rPr>
+      </w:pPr>
+      <w:r>
+        <w:rPr>
+          <w:rFonts w:asciiTheme="majorHAnsi" w:hAnsiTheme="majorHAnsi" w:cstheme="majorHAnsi"/>
+          <w:b/>
+          <w:bCs/>
+          <w:color w:val="000000"/>
+          <w:sz w:val="20"/>
+          <w:szCs w:val="20"/>
+        </w:rPr>
+        <w:t>2022</w:t>
+      </w:r>
+    </w:p>
+    <w:p>
+      <w:pPr>
+        <w:autoSpaceDE w:val="0"/>
+        <w:autoSpaceDN w:val="0"/>
+        <w:adjustRightInd w:val="0"/>
+        <w:rPr>
+          <w:rFonts w:asciiTheme="majorHAnsi" w:hAnsiTheme="majorHAnsi" w:cstheme="majorHAnsi"/>
+          <w:color w:val="000000"/>
+          <w:sz w:val="20"/>
+          <w:szCs w:val="20"/>
+          <w:u w:val="single" w:color="000000"/>
+        </w:rPr>
+      </w:pPr>
+      <w:r>
+        <w:rPr>
+          <w:rFonts w:asciiTheme="majorHAnsi" w:hAnsiTheme="majorHAnsi" w:cstheme="majorHAnsi"/>
+          <w:color w:val="000000"/>
+          <w:sz w:val="20"/>
+          <w:szCs w:val="20"/>
+          <w:u w:val="single" w:color="000000"/>
+        </w:rPr>
+        <w:t>Seminars</w:t>
+      </w:r>
+    </w:p>
+    <w:p>
+      <w:pPr>
+        <w:autoSpaceDE w:val="0"/>
+        <w:autoSpaceDN w:val="0"/>
+        <w:adjustRightInd w:val="0"/>
+        <w:rPr>
+          <w:rFonts w:asciiTheme="majorHAnsi" w:hAnsiTheme="majorHAnsi" w:cstheme="majorHAnsi"/>
+          <w:color w:val="000000"/>
+          <w:sz w:val="20"/>
+          <w:szCs w:val="20"/>
+          <w:u w:color="000000"/>
+        </w:rPr>
+      </w:pPr>
+      <w:proofErr w:type="spellStart"/>
+      <w:r>
+        <w:rPr>
+          <w:rFonts w:asciiTheme="majorHAnsi" w:hAnsiTheme="majorHAnsi" w:cstheme="majorHAnsi"/>
+          <w:color w:val="000000"/>
+          <w:sz w:val="20"/>
+          <w:szCs w:val="20"/>
+          <w:u w:color="000000"/>
+        </w:rPr>
+        <w:t>Insead</w:t>
+      </w:r>
+      <w:proofErr w:type="spellEnd"/>
+      <w:r>
+        <w:rPr>
+          <w:rFonts w:asciiTheme="majorHAnsi" w:hAnsiTheme="majorHAnsi" w:cstheme="majorHAnsi"/>
+          <w:color w:val="000000"/>
+          <w:sz w:val="20"/>
+          <w:szCs w:val="20"/>
+          <w:u w:color="000000"/>
+        </w:rPr>
+        <w:t>, KU Leuven</w:t>
+      </w:r>
+      <w:r>
+        <w:rPr>
+          <w:rFonts w:asciiTheme="majorHAnsi" w:hAnsiTheme="majorHAnsi" w:cstheme="majorHAnsi"/>
+          <w:color w:val="000000"/>
+          <w:sz w:val="20"/>
+          <w:szCs w:val="20"/>
+          <w:u w:color="000000"/>
+        </w:rPr>
+        <w:t>, Bundesbank</w:t>
+      </w:r>
+      <w:r>
+        <w:rPr>
+          <w:rFonts w:asciiTheme="majorHAnsi" w:hAnsiTheme="majorHAnsi" w:cstheme="majorHAnsi"/>
+          <w:color w:val="000000"/>
+          <w:sz w:val="20"/>
+          <w:szCs w:val="20"/>
+          <w:u w:color="000000"/>
+        </w:rPr>
+        <w:t xml:space="preserve">, Chinese University of Hong Kong, </w:t>
+      </w:r>
+      <w:r>
+        <w:rPr>
+          <w:rFonts w:asciiTheme="majorHAnsi" w:hAnsiTheme="majorHAnsi" w:cstheme="majorHAnsi"/>
+          <w:color w:val="000000"/>
+          <w:sz w:val="20"/>
+          <w:szCs w:val="20"/>
+          <w:u w:color="000000"/>
+        </w:rPr>
+        <w:t>Wisconsin</w:t>
+      </w:r>
+    </w:p>
+    <w:p>
+      <w:pPr>
+        <w:autoSpaceDE w:val="0"/>
+        <w:autoSpaceDN w:val="0"/>
+        <w:adjustRightInd w:val="0"/>
+        <w:rPr>
+          <w:rFonts w:asciiTheme="majorHAnsi" w:hAnsiTheme="majorHAnsi" w:cstheme="majorHAnsi"/>
+          <w:color w:val="000000"/>
+          <w:sz w:val="20"/>
+          <w:szCs w:val="20"/>
+          <w:u w:val="single" w:color="000000"/>
+        </w:rPr>
+      </w:pPr>
+      <w:r>
+        <w:rPr>
+          <w:rFonts w:asciiTheme="majorHAnsi" w:hAnsiTheme="majorHAnsi" w:cstheme="majorHAnsi"/>
+          <w:color w:val="000000"/>
+          <w:sz w:val="20"/>
+          <w:szCs w:val="20"/>
+          <w:u w:val="single" w:color="000000"/>
+        </w:rPr>
+        <w:t>Conferences</w:t>
+      </w:r>
+    </w:p>
+    <w:p>
+      <w:pPr>
+        <w:autoSpaceDE w:val="0"/>
+        <w:autoSpaceDN w:val="0"/>
+        <w:adjustRightInd w:val="0"/>
+        <w:rPr>
+          <w:rFonts w:asciiTheme="majorHAnsi" w:hAnsiTheme="majorHAnsi" w:cstheme="majorHAnsi"/>
+          <w:color w:val="000000"/>
+          <w:sz w:val="20"/>
+          <w:szCs w:val="20"/>
+        </w:rPr>
+      </w:pPr>
+      <w:r>
+        <w:rPr>
+          <w:rFonts w:asciiTheme="majorHAnsi" w:hAnsiTheme="majorHAnsi" w:cstheme="majorHAnsi"/>
+          <w:color w:val="000000"/>
+          <w:sz w:val="20"/>
+          <w:szCs w:val="20"/>
+        </w:rPr>
+        <w:t>AFA</w:t>
+      </w:r>
+      <w:r>
+        <w:rPr>
+          <w:rFonts w:asciiTheme="majorHAnsi" w:hAnsiTheme="majorHAnsi" w:cstheme="majorHAnsi"/>
+          <w:color w:val="000000"/>
+          <w:sz w:val="20"/>
+          <w:szCs w:val="20"/>
+        </w:rPr>
+        <w:t xml:space="preserve">, AEA, </w:t>
+      </w:r>
+      <w:r>
+        <w:rPr>
+          <w:rFonts w:asciiTheme="majorHAnsi" w:hAnsiTheme="majorHAnsi" w:cstheme="majorHAnsi"/>
+          <w:color w:val="000000"/>
+          <w:sz w:val="20"/>
+          <w:szCs w:val="20"/>
+        </w:rPr>
+        <w:t>OXFIT (invited speaker), NBER</w:t>
+      </w:r>
+      <w:r>
+        <w:rPr>
+          <w:rFonts w:asciiTheme="majorHAnsi" w:hAnsiTheme="majorHAnsi" w:cstheme="majorHAnsi"/>
+          <w:color w:val="000000"/>
+          <w:sz w:val="20"/>
+          <w:szCs w:val="20"/>
+        </w:rPr>
+        <w:t xml:space="preserve"> SI</w:t>
+      </w:r>
+      <w:r>
+        <w:rPr>
+          <w:rFonts w:asciiTheme="majorHAnsi" w:hAnsiTheme="majorHAnsi" w:cstheme="majorHAnsi"/>
+          <w:color w:val="000000"/>
+          <w:sz w:val="20"/>
+          <w:szCs w:val="20"/>
+        </w:rPr>
+        <w:t xml:space="preserve"> Corporate Finance Conference, </w:t>
+      </w:r>
+      <w:r>
+        <w:rPr>
+          <w:rFonts w:asciiTheme="majorHAnsi" w:hAnsiTheme="majorHAnsi" w:cstheme="majorHAnsi"/>
+          <w:color w:val="000000"/>
+          <w:sz w:val="20"/>
+          <w:szCs w:val="20"/>
+        </w:rPr>
+        <w:t xml:space="preserve">Valpolicella Finance Meetings (2 papers), </w:t>
+      </w:r>
+      <w:r>
+        <w:rPr>
+          <w:rFonts w:asciiTheme="majorHAnsi" w:hAnsiTheme="majorHAnsi" w:cstheme="majorHAnsi"/>
+          <w:color w:val="000000"/>
+          <w:sz w:val="20"/>
+          <w:szCs w:val="20"/>
+        </w:rPr>
+        <w:t xml:space="preserve">4th Shanghai Financial Forefront Symposium (SFFS), </w:t>
+      </w:r>
+      <w:r>
+        <w:rPr>
+          <w:rFonts w:asciiTheme="majorHAnsi" w:hAnsiTheme="majorHAnsi" w:cstheme="majorHAnsi"/>
+          <w:color w:val="000000"/>
+          <w:sz w:val="20"/>
+          <w:szCs w:val="20"/>
+        </w:rPr>
+        <w:t>NBER</w:t>
+      </w:r>
+      <w:r>
+        <w:rPr>
+          <w:rFonts w:asciiTheme="majorHAnsi" w:hAnsiTheme="majorHAnsi" w:cstheme="majorHAnsi"/>
+          <w:color w:val="000000"/>
+          <w:sz w:val="20"/>
+          <w:szCs w:val="20"/>
+        </w:rPr>
+        <w:t xml:space="preserve"> SI</w:t>
+      </w:r>
+      <w:r>
+        <w:rPr>
+          <w:rFonts w:asciiTheme="majorHAnsi" w:hAnsiTheme="majorHAnsi" w:cstheme="majorHAnsi"/>
+          <w:color w:val="000000"/>
+          <w:sz w:val="20"/>
+          <w:szCs w:val="20"/>
+        </w:rPr>
+        <w:t xml:space="preserve"> Law and Economics*, </w:t>
+      </w:r>
+      <w:r>
+        <w:rPr>
+          <w:rFonts w:asciiTheme="majorHAnsi" w:hAnsiTheme="majorHAnsi" w:cstheme="majorHAnsi"/>
+          <w:color w:val="000000"/>
+          <w:sz w:val="20"/>
+          <w:szCs w:val="20"/>
+        </w:rPr>
+        <w:t>Secured Debt Conference*, Adam Smith Conference*, SFS*</w:t>
+      </w:r>
+      <w:r>
+        <w:rPr>
+          <w:rFonts w:asciiTheme="majorHAnsi" w:hAnsiTheme="majorHAnsi" w:cstheme="majorHAnsi"/>
+          <w:color w:val="000000"/>
+          <w:sz w:val="20"/>
+          <w:szCs w:val="20"/>
+        </w:rPr>
+        <w:t xml:space="preserve">, </w:t>
+      </w:r>
+      <w:r>
+        <w:rPr>
+          <w:rFonts w:asciiTheme="majorHAnsi" w:hAnsiTheme="majorHAnsi" w:cstheme="majorHAnsi"/>
+          <w:color w:val="000000"/>
+          <w:sz w:val="20"/>
+          <w:szCs w:val="20"/>
+        </w:rPr>
+        <w:t>Advances</w:t>
+      </w:r>
+      <w:r>
+        <w:rPr>
+          <w:rFonts w:asciiTheme="majorHAnsi" w:hAnsiTheme="majorHAnsi" w:cstheme="majorHAnsi"/>
+          <w:color w:val="000000"/>
+          <w:sz w:val="20"/>
+          <w:szCs w:val="20"/>
+        </w:rPr>
+        <w:t xml:space="preserve"> </w:t>
+      </w:r>
+      <w:r>
+        <w:rPr>
+          <w:rFonts w:asciiTheme="majorHAnsi" w:hAnsiTheme="majorHAnsi" w:cstheme="majorHAnsi"/>
+          <w:color w:val="000000"/>
+          <w:sz w:val="20"/>
+          <w:szCs w:val="20"/>
+        </w:rPr>
+        <w:t>in Macro-finance Tepper-LAEF Conference</w:t>
+      </w:r>
+      <w:r>
+        <w:rPr>
+          <w:rFonts w:asciiTheme="majorHAnsi" w:hAnsiTheme="majorHAnsi" w:cstheme="majorHAnsi"/>
+          <w:color w:val="000000"/>
+          <w:sz w:val="20"/>
+          <w:szCs w:val="20"/>
+        </w:rPr>
+        <w:t>*</w:t>
+      </w:r>
+      <w:r>
+        <w:rPr>
+          <w:rFonts w:asciiTheme="majorHAnsi" w:hAnsiTheme="majorHAnsi" w:cstheme="majorHAnsi"/>
+          <w:color w:val="000000"/>
+          <w:sz w:val="20"/>
+          <w:szCs w:val="20"/>
+        </w:rPr>
+        <w:t>, Vienna Theory Finance Conference*</w:t>
       </w:r>
     </w:p>
     <w:p>
@@ -5264,23 +5665,32 @@
         <w:ind w:left="2552" w:hanging="2552"/>
         <w:rPr>
           <w:rFonts w:asciiTheme="majorHAnsi" w:hAnsiTheme="majorHAnsi" w:cstheme="majorHAnsi"/>
-          <w:b/>
-          <w:bCs/>
-          <w:color w:val="000000"/>
-          <w:sz w:val="20"/>
-          <w:szCs w:val="20"/>
-        </w:rPr>
-      </w:pPr>
-      <w:r>
-        <w:rPr>
-          <w:rFonts w:asciiTheme="majorHAnsi" w:hAnsiTheme="majorHAnsi" w:cstheme="majorHAnsi"/>
-          <w:b/>
-          <w:bCs/>
-          <w:color w:val="000000"/>
-          <w:sz w:val="20"/>
-          <w:szCs w:val="20"/>
-        </w:rPr>
-        <w:t>2022</w:t>
+          <w:color w:val="000000"/>
+          <w:sz w:val="20"/>
+          <w:szCs w:val="20"/>
+        </w:rPr>
+      </w:pPr>
+      <w:r>
+        <w:rPr>
+          <w:rFonts w:asciiTheme="majorHAnsi" w:hAnsiTheme="majorHAnsi" w:cstheme="majorHAnsi"/>
+          <w:b/>
+          <w:bCs/>
+          <w:color w:val="000000"/>
+          <w:sz w:val="20"/>
+          <w:szCs w:val="20"/>
+        </w:rPr>
+        <w:t>20</w:t>
+      </w:r>
+      <w:r>
+        <w:rPr>
+          <w:rFonts w:asciiTheme="majorHAnsi" w:hAnsiTheme="majorHAnsi" w:cstheme="majorHAnsi"/>
+          <w:b/>
+          <w:bCs/>
+          <w:color w:val="000000"/>
+          <w:sz w:val="20"/>
+          <w:szCs w:val="20"/>
+        </w:rPr>
+        <w:t>21</w:t>
       </w:r>
     </w:p>
     <w:p>
@@ -5320,57 +5730,274 @@
           <w:u w:color="000000"/>
         </w:rPr>
       </w:pPr>
-      <w:proofErr w:type="spellStart"/>
-      <w:r>
-        <w:rPr>
-          <w:rFonts w:asciiTheme="majorHAnsi" w:hAnsiTheme="majorHAnsi" w:cstheme="majorHAnsi"/>
-          <w:color w:val="000000"/>
-          <w:sz w:val="20"/>
-          <w:szCs w:val="20"/>
-          <w:u w:color="000000"/>
-        </w:rPr>
-        <w:t>Insead</w:t>
-      </w:r>
-      <w:proofErr w:type="spellEnd"/>
-      <w:r>
-        <w:rPr>
-          <w:rFonts w:asciiTheme="majorHAnsi" w:hAnsiTheme="majorHAnsi" w:cstheme="majorHAnsi"/>
-          <w:color w:val="000000"/>
-          <w:sz w:val="20"/>
-          <w:szCs w:val="20"/>
-          <w:u w:color="000000"/>
-        </w:rPr>
-        <w:t>, KU Leuven</w:t>
-      </w:r>
-      <w:r>
-        <w:rPr>
-          <w:rFonts w:asciiTheme="majorHAnsi" w:hAnsiTheme="majorHAnsi" w:cstheme="majorHAnsi"/>
-          <w:color w:val="000000"/>
-          <w:sz w:val="20"/>
-          <w:szCs w:val="20"/>
-          <w:u w:color="000000"/>
-        </w:rPr>
-        <w:t>, Bundesbank</w:t>
-      </w:r>
-      <w:r>
-        <w:rPr>
-          <w:rFonts w:asciiTheme="majorHAnsi" w:hAnsiTheme="majorHAnsi" w:cstheme="majorHAnsi"/>
-          <w:color w:val="000000"/>
-          <w:sz w:val="20"/>
-          <w:szCs w:val="20"/>
-          <w:u w:color="000000"/>
-        </w:rPr>
-        <w:t xml:space="preserve">, Chinese University of Hong Kong, </w:t>
-      </w:r>
-      <w:r>
-        <w:rPr>
-          <w:rFonts w:asciiTheme="majorHAnsi" w:hAnsiTheme="majorHAnsi" w:cstheme="majorHAnsi"/>
-          <w:color w:val="000000"/>
-          <w:sz w:val="20"/>
-          <w:szCs w:val="20"/>
-          <w:u w:color="000000"/>
-        </w:rPr>
-        <w:t>Wisconsin</w:t>
+      <w:r>
+        <w:rPr>
+          <w:rFonts w:asciiTheme="majorHAnsi" w:hAnsiTheme="majorHAnsi" w:cstheme="majorHAnsi"/>
+          <w:color w:val="000000"/>
+          <w:sz w:val="20"/>
+          <w:szCs w:val="20"/>
+        </w:rPr>
+        <w:t xml:space="preserve">UCLA, </w:t>
+      </w:r>
+      <w:r>
+        <w:rPr>
+          <w:rFonts w:asciiTheme="majorHAnsi" w:hAnsiTheme="majorHAnsi" w:cstheme="majorHAnsi"/>
+          <w:color w:val="000000"/>
+          <w:sz w:val="20"/>
+          <w:szCs w:val="20"/>
+        </w:rPr>
+        <w:t xml:space="preserve">OSU, </w:t>
+      </w:r>
+      <w:r>
+        <w:rPr>
+          <w:rFonts w:asciiTheme="majorHAnsi" w:hAnsiTheme="majorHAnsi" w:cstheme="majorHAnsi"/>
+          <w:color w:val="000000"/>
+          <w:sz w:val="20"/>
+          <w:szCs w:val="20"/>
+        </w:rPr>
+        <w:t>CEMFI</w:t>
+      </w:r>
+      <w:r>
+        <w:rPr>
+          <w:rFonts w:asciiTheme="majorHAnsi" w:hAnsiTheme="majorHAnsi" w:cstheme="majorHAnsi"/>
+          <w:color w:val="000000"/>
+          <w:sz w:val="20"/>
+          <w:szCs w:val="20"/>
+        </w:rPr>
+        <w:t xml:space="preserve">, </w:t>
+      </w:r>
+      <w:r>
+        <w:rPr>
+          <w:rFonts w:asciiTheme="majorHAnsi" w:hAnsiTheme="majorHAnsi" w:cstheme="majorHAnsi"/>
+          <w:color w:val="000000"/>
+          <w:sz w:val="20"/>
+          <w:szCs w:val="20"/>
+        </w:rPr>
+        <w:t>ESADE</w:t>
+      </w:r>
+      <w:r>
+        <w:rPr>
+          <w:rFonts w:asciiTheme="majorHAnsi" w:hAnsiTheme="majorHAnsi" w:cstheme="majorHAnsi"/>
+          <w:color w:val="000000"/>
+          <w:sz w:val="20"/>
+          <w:szCs w:val="20"/>
+        </w:rPr>
+        <w:t xml:space="preserve">, </w:t>
+      </w:r>
+      <w:r>
+        <w:rPr>
+          <w:rFonts w:asciiTheme="majorHAnsi" w:hAnsiTheme="majorHAnsi" w:cstheme="majorHAnsi"/>
+          <w:color w:val="000000"/>
+          <w:sz w:val="20"/>
+          <w:szCs w:val="20"/>
+        </w:rPr>
+        <w:t>LUISS</w:t>
+      </w:r>
+      <w:r>
+        <w:rPr>
+          <w:rFonts w:asciiTheme="majorHAnsi" w:hAnsiTheme="majorHAnsi" w:cstheme="majorHAnsi"/>
+          <w:color w:val="000000"/>
+          <w:sz w:val="20"/>
+          <w:szCs w:val="20"/>
+        </w:rPr>
+        <w:t xml:space="preserve">, </w:t>
+      </w:r>
+      <w:r>
+        <w:rPr>
+          <w:rFonts w:asciiTheme="majorHAnsi" w:hAnsiTheme="majorHAnsi" w:cstheme="majorHAnsi"/>
+          <w:color w:val="000000"/>
+          <w:sz w:val="20"/>
+          <w:szCs w:val="20"/>
+        </w:rPr>
+        <w:t>Cleveland</w:t>
+      </w:r>
+      <w:r>
+        <w:rPr>
+          <w:rFonts w:asciiTheme="majorHAnsi" w:hAnsiTheme="majorHAnsi" w:cstheme="majorHAnsi"/>
+          <w:color w:val="000000"/>
+          <w:sz w:val="20"/>
+          <w:szCs w:val="20"/>
+        </w:rPr>
+        <w:t xml:space="preserve"> Fed,</w:t>
+      </w:r>
+      <w:r>
+        <w:rPr>
+          <w:rFonts w:asciiTheme="majorHAnsi" w:hAnsiTheme="majorHAnsi" w:cstheme="majorHAnsi"/>
+          <w:color w:val="000000"/>
+          <w:sz w:val="20"/>
+          <w:szCs w:val="20"/>
+        </w:rPr>
+        <w:t xml:space="preserve"> University of Bonn</w:t>
+      </w:r>
+      <w:r>
+        <w:rPr>
+          <w:rFonts w:asciiTheme="majorHAnsi" w:hAnsiTheme="majorHAnsi" w:cstheme="majorHAnsi"/>
+          <w:color w:val="000000"/>
+          <w:sz w:val="20"/>
+          <w:szCs w:val="20"/>
+          <w:u w:color="000000"/>
+        </w:rPr>
+        <w:t>,</w:t>
+      </w:r>
+      <w:r>
+        <w:rPr>
+          <w:rFonts w:asciiTheme="majorHAnsi" w:hAnsiTheme="majorHAnsi" w:cstheme="majorHAnsi"/>
+          <w:color w:val="000000"/>
+          <w:sz w:val="20"/>
+          <w:szCs w:val="20"/>
+          <w:u w:color="000000"/>
+        </w:rPr>
+        <w:t xml:space="preserve"> Bank of Italy,</w:t>
+      </w:r>
+      <w:r>
+        <w:rPr>
+          <w:rFonts w:asciiTheme="majorHAnsi" w:hAnsiTheme="majorHAnsi" w:cstheme="majorHAnsi"/>
+          <w:color w:val="000000"/>
+          <w:sz w:val="20"/>
+          <w:szCs w:val="20"/>
+          <w:u w:color="000000"/>
+        </w:rPr>
+        <w:t xml:space="preserve"> </w:t>
+      </w:r>
+      <w:r>
+        <w:rPr>
+          <w:rFonts w:asciiTheme="majorHAnsi" w:hAnsiTheme="majorHAnsi" w:cstheme="majorHAnsi"/>
+          <w:color w:val="000000"/>
+          <w:sz w:val="20"/>
+          <w:szCs w:val="20"/>
+          <w:u w:color="000000"/>
+        </w:rPr>
+        <w:t xml:space="preserve">Booth, </w:t>
+      </w:r>
+      <w:r>
+        <w:rPr>
+          <w:rFonts w:asciiTheme="majorHAnsi" w:hAnsiTheme="majorHAnsi" w:cstheme="majorHAnsi"/>
+          <w:color w:val="000000"/>
+          <w:sz w:val="20"/>
+          <w:szCs w:val="20"/>
+          <w:u w:color="000000"/>
+        </w:rPr>
+        <w:t>Duke,</w:t>
+      </w:r>
+      <w:r>
+        <w:rPr>
+          <w:rFonts w:asciiTheme="majorHAnsi" w:hAnsiTheme="majorHAnsi" w:cstheme="majorHAnsi"/>
+          <w:color w:val="000000"/>
+          <w:sz w:val="20"/>
+          <w:szCs w:val="20"/>
+          <w:u w:color="000000"/>
+        </w:rPr>
+        <w:t xml:space="preserve"> </w:t>
+      </w:r>
+      <w:r>
+        <w:rPr>
+          <w:rFonts w:asciiTheme="majorHAnsi" w:hAnsiTheme="majorHAnsi" w:cstheme="majorHAnsi"/>
+          <w:color w:val="000000"/>
+          <w:sz w:val="20"/>
+          <w:szCs w:val="20"/>
+          <w:u w:color="000000"/>
+        </w:rPr>
+        <w:t>Tilburg University</w:t>
+      </w:r>
+      <w:r>
+        <w:rPr>
+          <w:rFonts w:asciiTheme="majorHAnsi" w:hAnsiTheme="majorHAnsi" w:cstheme="majorHAnsi"/>
+          <w:color w:val="000000"/>
+          <w:sz w:val="20"/>
+          <w:szCs w:val="20"/>
+          <w:u w:color="000000"/>
+        </w:rPr>
+        <w:t>, Cornell</w:t>
+      </w:r>
+      <w:r>
+        <w:rPr>
+          <w:rFonts w:asciiTheme="majorHAnsi" w:hAnsiTheme="majorHAnsi" w:cstheme="majorHAnsi"/>
+          <w:color w:val="000000"/>
+          <w:sz w:val="20"/>
+          <w:szCs w:val="20"/>
+          <w:u w:color="000000"/>
+        </w:rPr>
+        <w:t xml:space="preserve">, </w:t>
+      </w:r>
+      <w:r>
+        <w:rPr>
+          <w:rFonts w:asciiTheme="majorHAnsi" w:hAnsiTheme="majorHAnsi" w:cstheme="majorHAnsi"/>
+          <w:color w:val="000000"/>
+          <w:sz w:val="20"/>
+          <w:szCs w:val="20"/>
+          <w:u w:color="000000"/>
+        </w:rPr>
+        <w:t>Fordham</w:t>
+      </w:r>
+      <w:r>
+        <w:rPr>
+          <w:rFonts w:asciiTheme="majorHAnsi" w:hAnsiTheme="majorHAnsi" w:cstheme="majorHAnsi"/>
+          <w:color w:val="000000"/>
+          <w:sz w:val="20"/>
+          <w:szCs w:val="20"/>
+          <w:u w:color="000000"/>
+        </w:rPr>
+        <w:t>,</w:t>
+      </w:r>
+      <w:r>
+        <w:rPr>
+          <w:rFonts w:asciiTheme="majorHAnsi" w:hAnsiTheme="majorHAnsi" w:cstheme="majorHAnsi"/>
+          <w:color w:val="000000"/>
+          <w:sz w:val="20"/>
+          <w:szCs w:val="20"/>
+          <w:u w:color="000000"/>
+        </w:rPr>
+        <w:t xml:space="preserve"> USC</w:t>
+      </w:r>
+      <w:r>
+        <w:rPr>
+          <w:rFonts w:asciiTheme="majorHAnsi" w:hAnsiTheme="majorHAnsi" w:cstheme="majorHAnsi"/>
+          <w:color w:val="000000"/>
+          <w:sz w:val="20"/>
+          <w:szCs w:val="20"/>
+          <w:u w:color="000000"/>
+        </w:rPr>
+        <w:t xml:space="preserve">, </w:t>
+      </w:r>
+      <w:r>
+        <w:rPr>
+          <w:rFonts w:asciiTheme="majorHAnsi" w:hAnsiTheme="majorHAnsi" w:cstheme="majorHAnsi"/>
+          <w:color w:val="000000"/>
+          <w:sz w:val="20"/>
+          <w:szCs w:val="20"/>
+          <w:u w:color="000000"/>
+        </w:rPr>
+        <w:t>Virtual Corporate Finance Seminar Series, UW-Madison</w:t>
+      </w:r>
+      <w:r>
+        <w:rPr>
+          <w:rFonts w:asciiTheme="majorHAnsi" w:hAnsiTheme="majorHAnsi" w:cstheme="majorHAnsi"/>
+          <w:color w:val="000000"/>
+          <w:sz w:val="20"/>
+          <w:szCs w:val="20"/>
+          <w:u w:color="000000"/>
+        </w:rPr>
+        <w:t>, EDHEC</w:t>
+      </w:r>
+      <w:r>
+        <w:rPr>
+          <w:rFonts w:asciiTheme="majorHAnsi" w:hAnsiTheme="majorHAnsi" w:cstheme="majorHAnsi"/>
+          <w:color w:val="000000"/>
+          <w:sz w:val="20"/>
+          <w:szCs w:val="20"/>
+          <w:u w:color="000000"/>
+        </w:rPr>
+        <w:t>, Warwick</w:t>
+      </w:r>
+      <w:r>
+        <w:rPr>
+          <w:rFonts w:asciiTheme="majorHAnsi" w:hAnsiTheme="majorHAnsi" w:cstheme="majorHAnsi"/>
+          <w:color w:val="000000"/>
+          <w:sz w:val="20"/>
+          <w:szCs w:val="20"/>
+          <w:u w:color="000000"/>
+        </w:rPr>
+        <w:t>, HKU, Penn State</w:t>
       </w:r>
     </w:p>
     <w:p>
@@ -5416,151 +6043,29 @@
           <w:sz w:val="20"/>
           <w:szCs w:val="20"/>
         </w:rPr>
-        <w:t>AFA</w:t>
-      </w:r>
-      <w:r>
-        <w:rPr>
-          <w:rFonts w:asciiTheme="majorHAnsi" w:hAnsiTheme="majorHAnsi" w:cstheme="majorHAnsi"/>
-          <w:color w:val="000000"/>
-          <w:sz w:val="20"/>
-          <w:szCs w:val="20"/>
-        </w:rPr>
-        <w:t xml:space="preserve">, AEA, </w:t>
-      </w:r>
-      <w:r>
-        <w:rPr>
-          <w:rFonts w:asciiTheme="majorHAnsi" w:hAnsiTheme="majorHAnsi" w:cstheme="majorHAnsi"/>
-          <w:color w:val="000000"/>
-          <w:sz w:val="20"/>
-          <w:szCs w:val="20"/>
-        </w:rPr>
-        <w:t>OXFIT (invited speaker), NBER</w:t>
-      </w:r>
-      <w:r>
-        <w:rPr>
-          <w:rFonts w:asciiTheme="majorHAnsi" w:hAnsiTheme="majorHAnsi" w:cstheme="majorHAnsi"/>
-          <w:color w:val="000000"/>
-          <w:sz w:val="20"/>
-          <w:szCs w:val="20"/>
-        </w:rPr>
-        <w:t xml:space="preserve"> SI</w:t>
-      </w:r>
-      <w:r>
-        <w:rPr>
-          <w:rFonts w:asciiTheme="majorHAnsi" w:hAnsiTheme="majorHAnsi" w:cstheme="majorHAnsi"/>
-          <w:color w:val="000000"/>
-          <w:sz w:val="20"/>
-          <w:szCs w:val="20"/>
-        </w:rPr>
-        <w:t xml:space="preserve"> Corporate Finance Conference, </w:t>
-      </w:r>
-      <w:r>
-        <w:rPr>
-          <w:rFonts w:asciiTheme="majorHAnsi" w:hAnsiTheme="majorHAnsi" w:cstheme="majorHAnsi"/>
-          <w:color w:val="000000"/>
-          <w:sz w:val="20"/>
-          <w:szCs w:val="20"/>
-        </w:rPr>
-        <w:t xml:space="preserve">Valpolicella Finance Meetings (2 papers), </w:t>
-      </w:r>
-      <w:r>
-        <w:rPr>
-          <w:rFonts w:asciiTheme="majorHAnsi" w:hAnsiTheme="majorHAnsi" w:cstheme="majorHAnsi"/>
-          <w:color w:val="000000"/>
-          <w:sz w:val="20"/>
-          <w:szCs w:val="20"/>
-        </w:rPr>
-        <w:t xml:space="preserve">4th Shanghai Financial Forefront Symposium (SFFS), </w:t>
-      </w:r>
-      <w:r>
-        <w:rPr>
-          <w:rFonts w:asciiTheme="majorHAnsi" w:hAnsiTheme="majorHAnsi" w:cstheme="majorHAnsi"/>
-          <w:color w:val="000000"/>
-          <w:sz w:val="20"/>
-          <w:szCs w:val="20"/>
-        </w:rPr>
-        <w:t>NBER</w:t>
-      </w:r>
-      <w:r>
-        <w:rPr>
-          <w:rFonts w:asciiTheme="majorHAnsi" w:hAnsiTheme="majorHAnsi" w:cstheme="majorHAnsi"/>
-          <w:color w:val="000000"/>
-          <w:sz w:val="20"/>
-          <w:szCs w:val="20"/>
-        </w:rPr>
-        <w:t xml:space="preserve"> SI</w:t>
-      </w:r>
-      <w:r>
-        <w:rPr>
-          <w:rFonts w:asciiTheme="majorHAnsi" w:hAnsiTheme="majorHAnsi" w:cstheme="majorHAnsi"/>
-          <w:color w:val="000000"/>
-          <w:sz w:val="20"/>
-          <w:szCs w:val="20"/>
-        </w:rPr>
-        <w:t xml:space="preserve"> Law and Economics*, </w:t>
-      </w:r>
-      <w:r>
-        <w:rPr>
-          <w:rFonts w:asciiTheme="majorHAnsi" w:hAnsiTheme="majorHAnsi" w:cstheme="majorHAnsi"/>
-          <w:color w:val="000000"/>
-          <w:sz w:val="20"/>
-          <w:szCs w:val="20"/>
-        </w:rPr>
-        <w:t>Secured Debt Conference*, Adam Smith Conference*, SFS*</w:t>
-      </w:r>
-      <w:r>
-        <w:rPr>
-          <w:rFonts w:asciiTheme="majorHAnsi" w:hAnsiTheme="majorHAnsi" w:cstheme="majorHAnsi"/>
-          <w:color w:val="000000"/>
-          <w:sz w:val="20"/>
-          <w:szCs w:val="20"/>
-        </w:rPr>
-        <w:t xml:space="preserve">, </w:t>
-      </w:r>
-      <w:r>
-        <w:rPr>
-          <w:rFonts w:asciiTheme="majorHAnsi" w:hAnsiTheme="majorHAnsi" w:cstheme="majorHAnsi"/>
-          <w:color w:val="000000"/>
-          <w:sz w:val="20"/>
-          <w:szCs w:val="20"/>
-        </w:rPr>
-        <w:t>Advances</w:t>
-      </w:r>
-      <w:r>
-        <w:rPr>
-          <w:rFonts w:asciiTheme="majorHAnsi" w:hAnsiTheme="majorHAnsi" w:cstheme="majorHAnsi"/>
-          <w:color w:val="000000"/>
-          <w:sz w:val="20"/>
-          <w:szCs w:val="20"/>
-        </w:rPr>
-        <w:t xml:space="preserve"> </w:t>
-      </w:r>
-      <w:r>
-        <w:rPr>
-          <w:rFonts w:asciiTheme="majorHAnsi" w:hAnsiTheme="majorHAnsi" w:cstheme="majorHAnsi"/>
-          <w:color w:val="000000"/>
-          <w:sz w:val="20"/>
-          <w:szCs w:val="20"/>
-        </w:rPr>
-        <w:t>in Macro-finance Tepper-LAEF Conference</w:t>
-      </w:r>
-      <w:r>
-        <w:rPr>
-          <w:rFonts w:asciiTheme="majorHAnsi" w:hAnsiTheme="majorHAnsi" w:cstheme="majorHAnsi"/>
-          <w:color w:val="000000"/>
-          <w:sz w:val="20"/>
-          <w:szCs w:val="20"/>
-        </w:rPr>
-        <w:t>*</w:t>
-      </w:r>
-      <w:r>
-        <w:rPr>
-          <w:rFonts w:asciiTheme="majorHAnsi" w:hAnsiTheme="majorHAnsi" w:cstheme="majorHAnsi"/>
-          <w:color w:val="000000"/>
-          <w:sz w:val="20"/>
-          <w:szCs w:val="20"/>
-        </w:rPr>
-        <w:t>, Vienna Theory Finance Conference*</w:t>
+        <w:t>FIRS (2 papers)</w:t>
+      </w:r>
+    </w:p>
+    <w:p>
+      <w:pPr>
+        <w:autoSpaceDE w:val="0"/>
+        <w:autoSpaceDN w:val="0"/>
+        <w:adjustRightInd w:val="0"/>
+        <w:rPr>
+          <w:rFonts w:asciiTheme="majorHAnsi" w:hAnsiTheme="majorHAnsi" w:cstheme="majorHAnsi"/>
+          <w:color w:val="000000"/>
+          <w:sz w:val="20"/>
+          <w:szCs w:val="20"/>
+        </w:rPr>
+      </w:pPr>
+      <w:r>
+        <w:rPr>
+          <w:rFonts w:asciiTheme="majorHAnsi" w:hAnsiTheme="majorHAnsi" w:cstheme="majorHAnsi"/>
+          <w:color w:val="000000"/>
+          <w:sz w:val="20"/>
+          <w:szCs w:val="20"/>
+        </w:rPr>
+        <w:t>FRA</w:t>
       </w:r>
     </w:p>
     <w:p>
@@ -5575,408 +6080,13 @@
         <w:ind w:left="2552" w:hanging="2552"/>
         <w:rPr>
           <w:rFonts w:asciiTheme="majorHAnsi" w:hAnsiTheme="majorHAnsi" w:cstheme="majorHAnsi"/>
-          <w:color w:val="000000"/>
-          <w:sz w:val="20"/>
-          <w:szCs w:val="20"/>
-        </w:rPr>
-      </w:pPr>
-      <w:r>
-        <w:rPr>
-          <w:rFonts w:asciiTheme="majorHAnsi" w:hAnsiTheme="majorHAnsi" w:cstheme="majorHAnsi"/>
-          <w:b/>
-          <w:bCs/>
-          <w:color w:val="000000"/>
-          <w:sz w:val="20"/>
-          <w:szCs w:val="20"/>
-        </w:rPr>
-        <w:t>20</w:t>
-      </w:r>
-      <w:r>
-        <w:rPr>
-          <w:rFonts w:asciiTheme="majorHAnsi" w:hAnsiTheme="majorHAnsi" w:cstheme="majorHAnsi"/>
-          <w:b/>
-          <w:bCs/>
-          <w:color w:val="000000"/>
-          <w:sz w:val="20"/>
-          <w:szCs w:val="20"/>
-        </w:rPr>
-        <w:t>21</w:t>
-      </w:r>
-    </w:p>
-    <w:p>
-      <w:pPr>
-        <w:autoSpaceDE w:val="0"/>
-        <w:autoSpaceDN w:val="0"/>
-        <w:adjustRightInd w:val="0"/>
-        <w:rPr>
-          <w:rFonts w:asciiTheme="majorHAnsi" w:hAnsiTheme="majorHAnsi" w:cstheme="majorHAnsi"/>
-          <w:color w:val="000000"/>
-          <w:sz w:val="20"/>
-          <w:szCs w:val="20"/>
-          <w:u w:val="single" w:color="000000"/>
-        </w:rPr>
-      </w:pPr>
-      <w:r>
-        <w:rPr>
-          <w:rFonts w:asciiTheme="majorHAnsi" w:hAnsiTheme="majorHAnsi" w:cstheme="majorHAnsi"/>
-          <w:color w:val="000000"/>
-          <w:sz w:val="20"/>
-          <w:szCs w:val="20"/>
-          <w:u w:val="single" w:color="000000"/>
-        </w:rPr>
-        <w:t>Seminars</w:t>
-      </w:r>
-    </w:p>
-    <w:p>
-      <w:pPr>
-        <w:autoSpaceDE w:val="0"/>
-        <w:autoSpaceDN w:val="0"/>
-        <w:adjustRightInd w:val="0"/>
-        <w:rPr>
-          <w:rFonts w:asciiTheme="majorHAnsi" w:hAnsiTheme="majorHAnsi" w:cstheme="majorHAnsi"/>
-          <w:color w:val="000000"/>
-          <w:sz w:val="20"/>
-          <w:szCs w:val="20"/>
-          <w:u w:color="000000"/>
-        </w:rPr>
-      </w:pPr>
-      <w:r>
-        <w:rPr>
-          <w:rFonts w:asciiTheme="majorHAnsi" w:hAnsiTheme="majorHAnsi" w:cstheme="majorHAnsi"/>
-          <w:color w:val="000000"/>
-          <w:sz w:val="20"/>
-          <w:szCs w:val="20"/>
-        </w:rPr>
-        <w:t xml:space="preserve">UCLA, </w:t>
-      </w:r>
-      <w:r>
-        <w:rPr>
-          <w:rFonts w:asciiTheme="majorHAnsi" w:hAnsiTheme="majorHAnsi" w:cstheme="majorHAnsi"/>
-          <w:color w:val="000000"/>
-          <w:sz w:val="20"/>
-          <w:szCs w:val="20"/>
-        </w:rPr>
-        <w:t xml:space="preserve">OSU, </w:t>
-      </w:r>
-      <w:r>
-        <w:rPr>
-          <w:rFonts w:asciiTheme="majorHAnsi" w:hAnsiTheme="majorHAnsi" w:cstheme="majorHAnsi"/>
-          <w:color w:val="000000"/>
-          <w:sz w:val="20"/>
-          <w:szCs w:val="20"/>
-        </w:rPr>
-        <w:t>CEMFI</w:t>
-      </w:r>
-      <w:r>
-        <w:rPr>
-          <w:rFonts w:asciiTheme="majorHAnsi" w:hAnsiTheme="majorHAnsi" w:cstheme="majorHAnsi"/>
-          <w:color w:val="000000"/>
-          <w:sz w:val="20"/>
-          <w:szCs w:val="20"/>
-        </w:rPr>
-        <w:t xml:space="preserve">, </w:t>
-      </w:r>
-      <w:r>
-        <w:rPr>
-          <w:rFonts w:asciiTheme="majorHAnsi" w:hAnsiTheme="majorHAnsi" w:cstheme="majorHAnsi"/>
-          <w:color w:val="000000"/>
-          <w:sz w:val="20"/>
-          <w:szCs w:val="20"/>
-        </w:rPr>
-        <w:t>ESADE</w:t>
-      </w:r>
-      <w:r>
-        <w:rPr>
-          <w:rFonts w:asciiTheme="majorHAnsi" w:hAnsiTheme="majorHAnsi" w:cstheme="majorHAnsi"/>
-          <w:color w:val="000000"/>
-          <w:sz w:val="20"/>
-          <w:szCs w:val="20"/>
-        </w:rPr>
-        <w:t xml:space="preserve">, </w:t>
-      </w:r>
-      <w:r>
-        <w:rPr>
-          <w:rFonts w:asciiTheme="majorHAnsi" w:hAnsiTheme="majorHAnsi" w:cstheme="majorHAnsi"/>
-          <w:color w:val="000000"/>
-          <w:sz w:val="20"/>
-          <w:szCs w:val="20"/>
-        </w:rPr>
-        <w:t>LUISS</w:t>
-      </w:r>
-      <w:r>
-        <w:rPr>
-          <w:rFonts w:asciiTheme="majorHAnsi" w:hAnsiTheme="majorHAnsi" w:cstheme="majorHAnsi"/>
-          <w:color w:val="000000"/>
-          <w:sz w:val="20"/>
-          <w:szCs w:val="20"/>
-        </w:rPr>
-        <w:t xml:space="preserve">, </w:t>
-      </w:r>
-      <w:r>
-        <w:rPr>
-          <w:rFonts w:asciiTheme="majorHAnsi" w:hAnsiTheme="majorHAnsi" w:cstheme="majorHAnsi"/>
-          <w:color w:val="000000"/>
-          <w:sz w:val="20"/>
-          <w:szCs w:val="20"/>
-        </w:rPr>
-        <w:t>Cleveland</w:t>
-      </w:r>
-      <w:r>
-        <w:rPr>
-          <w:rFonts w:asciiTheme="majorHAnsi" w:hAnsiTheme="majorHAnsi" w:cstheme="majorHAnsi"/>
-          <w:color w:val="000000"/>
-          <w:sz w:val="20"/>
-          <w:szCs w:val="20"/>
-        </w:rPr>
-        <w:t xml:space="preserve"> Fed,</w:t>
-      </w:r>
-      <w:r>
-        <w:rPr>
-          <w:rFonts w:asciiTheme="majorHAnsi" w:hAnsiTheme="majorHAnsi" w:cstheme="majorHAnsi"/>
-          <w:color w:val="000000"/>
-          <w:sz w:val="20"/>
-          <w:szCs w:val="20"/>
-        </w:rPr>
-        <w:t xml:space="preserve"> University of Bonn</w:t>
-      </w:r>
-      <w:r>
-        <w:rPr>
-          <w:rFonts w:asciiTheme="majorHAnsi" w:hAnsiTheme="majorHAnsi" w:cstheme="majorHAnsi"/>
-          <w:color w:val="000000"/>
-          <w:sz w:val="20"/>
-          <w:szCs w:val="20"/>
-          <w:u w:color="000000"/>
-        </w:rPr>
-        <w:t>,</w:t>
-      </w:r>
-      <w:r>
-        <w:rPr>
-          <w:rFonts w:asciiTheme="majorHAnsi" w:hAnsiTheme="majorHAnsi" w:cstheme="majorHAnsi"/>
-          <w:color w:val="000000"/>
-          <w:sz w:val="20"/>
-          <w:szCs w:val="20"/>
-          <w:u w:color="000000"/>
-        </w:rPr>
-        <w:t xml:space="preserve"> Bank of Italy,</w:t>
-      </w:r>
-      <w:r>
-        <w:rPr>
-          <w:rFonts w:asciiTheme="majorHAnsi" w:hAnsiTheme="majorHAnsi" w:cstheme="majorHAnsi"/>
-          <w:color w:val="000000"/>
-          <w:sz w:val="20"/>
-          <w:szCs w:val="20"/>
-          <w:u w:color="000000"/>
-        </w:rPr>
-        <w:t xml:space="preserve"> </w:t>
-      </w:r>
-      <w:r>
-        <w:rPr>
-          <w:rFonts w:asciiTheme="majorHAnsi" w:hAnsiTheme="majorHAnsi" w:cstheme="majorHAnsi"/>
-          <w:color w:val="000000"/>
-          <w:sz w:val="20"/>
-          <w:szCs w:val="20"/>
-          <w:u w:color="000000"/>
-        </w:rPr>
-        <w:t xml:space="preserve">Booth, </w:t>
-      </w:r>
-      <w:r>
-        <w:rPr>
-          <w:rFonts w:asciiTheme="majorHAnsi" w:hAnsiTheme="majorHAnsi" w:cstheme="majorHAnsi"/>
-          <w:color w:val="000000"/>
-          <w:sz w:val="20"/>
-          <w:szCs w:val="20"/>
-          <w:u w:color="000000"/>
-        </w:rPr>
-        <w:t>Duke,</w:t>
-      </w:r>
-      <w:r>
-        <w:rPr>
-          <w:rFonts w:asciiTheme="majorHAnsi" w:hAnsiTheme="majorHAnsi" w:cstheme="majorHAnsi"/>
-          <w:color w:val="000000"/>
-          <w:sz w:val="20"/>
-          <w:szCs w:val="20"/>
-          <w:u w:color="000000"/>
-        </w:rPr>
-        <w:t xml:space="preserve"> </w:t>
-      </w:r>
-      <w:r>
-        <w:rPr>
-          <w:rFonts w:asciiTheme="majorHAnsi" w:hAnsiTheme="majorHAnsi" w:cstheme="majorHAnsi"/>
-          <w:color w:val="000000"/>
-          <w:sz w:val="20"/>
-          <w:szCs w:val="20"/>
-          <w:u w:color="000000"/>
-        </w:rPr>
-        <w:t>Tilburg University</w:t>
-      </w:r>
-      <w:r>
-        <w:rPr>
-          <w:rFonts w:asciiTheme="majorHAnsi" w:hAnsiTheme="majorHAnsi" w:cstheme="majorHAnsi"/>
-          <w:color w:val="000000"/>
-          <w:sz w:val="20"/>
-          <w:szCs w:val="20"/>
-          <w:u w:color="000000"/>
-        </w:rPr>
-        <w:t>, Cornell</w:t>
-      </w:r>
-      <w:r>
-        <w:rPr>
-          <w:rFonts w:asciiTheme="majorHAnsi" w:hAnsiTheme="majorHAnsi" w:cstheme="majorHAnsi"/>
-          <w:color w:val="000000"/>
-          <w:sz w:val="20"/>
-          <w:szCs w:val="20"/>
-          <w:u w:color="000000"/>
-        </w:rPr>
-        <w:t xml:space="preserve">, </w:t>
-      </w:r>
-      <w:r>
-        <w:rPr>
-          <w:rFonts w:asciiTheme="majorHAnsi" w:hAnsiTheme="majorHAnsi" w:cstheme="majorHAnsi"/>
-          <w:color w:val="000000"/>
-          <w:sz w:val="20"/>
-          <w:szCs w:val="20"/>
-          <w:u w:color="000000"/>
-        </w:rPr>
-        <w:t>Fordham</w:t>
-      </w:r>
-      <w:r>
-        <w:rPr>
-          <w:rFonts w:asciiTheme="majorHAnsi" w:hAnsiTheme="majorHAnsi" w:cstheme="majorHAnsi"/>
-          <w:color w:val="000000"/>
-          <w:sz w:val="20"/>
-          <w:szCs w:val="20"/>
-          <w:u w:color="000000"/>
-        </w:rPr>
-        <w:t>,</w:t>
-      </w:r>
-      <w:r>
-        <w:rPr>
-          <w:rFonts w:asciiTheme="majorHAnsi" w:hAnsiTheme="majorHAnsi" w:cstheme="majorHAnsi"/>
-          <w:color w:val="000000"/>
-          <w:sz w:val="20"/>
-          <w:szCs w:val="20"/>
-          <w:u w:color="000000"/>
-        </w:rPr>
-        <w:t xml:space="preserve"> USC</w:t>
-      </w:r>
-      <w:r>
-        <w:rPr>
-          <w:rFonts w:asciiTheme="majorHAnsi" w:hAnsiTheme="majorHAnsi" w:cstheme="majorHAnsi"/>
-          <w:color w:val="000000"/>
-          <w:sz w:val="20"/>
-          <w:szCs w:val="20"/>
-          <w:u w:color="000000"/>
-        </w:rPr>
-        <w:t xml:space="preserve">, </w:t>
-      </w:r>
-      <w:r>
-        <w:rPr>
-          <w:rFonts w:asciiTheme="majorHAnsi" w:hAnsiTheme="majorHAnsi" w:cstheme="majorHAnsi"/>
-          <w:color w:val="000000"/>
-          <w:sz w:val="20"/>
-          <w:szCs w:val="20"/>
-          <w:u w:color="000000"/>
-        </w:rPr>
-        <w:t>Virtual Corporate Finance Seminar Series, UW-Madison</w:t>
-      </w:r>
-      <w:r>
-        <w:rPr>
-          <w:rFonts w:asciiTheme="majorHAnsi" w:hAnsiTheme="majorHAnsi" w:cstheme="majorHAnsi"/>
-          <w:color w:val="000000"/>
-          <w:sz w:val="20"/>
-          <w:szCs w:val="20"/>
-          <w:u w:color="000000"/>
-        </w:rPr>
-        <w:t>, EDHEC</w:t>
-      </w:r>
-      <w:r>
-        <w:rPr>
-          <w:rFonts w:asciiTheme="majorHAnsi" w:hAnsiTheme="majorHAnsi" w:cstheme="majorHAnsi"/>
-          <w:color w:val="000000"/>
-          <w:sz w:val="20"/>
-          <w:szCs w:val="20"/>
-          <w:u w:color="000000"/>
-        </w:rPr>
-        <w:t>, Warwick</w:t>
-      </w:r>
-      <w:r>
-        <w:rPr>
-          <w:rFonts w:asciiTheme="majorHAnsi" w:hAnsiTheme="majorHAnsi" w:cstheme="majorHAnsi"/>
-          <w:color w:val="000000"/>
-          <w:sz w:val="20"/>
-          <w:szCs w:val="20"/>
-          <w:u w:color="000000"/>
-        </w:rPr>
-        <w:t>, HKU, Penn State</w:t>
-      </w:r>
-    </w:p>
-    <w:p>
-      <w:pPr>
-        <w:autoSpaceDE w:val="0"/>
-        <w:autoSpaceDN w:val="0"/>
-        <w:adjustRightInd w:val="0"/>
-        <w:rPr>
-          <w:rFonts w:asciiTheme="majorHAnsi" w:hAnsiTheme="majorHAnsi" w:cstheme="majorHAnsi"/>
-          <w:color w:val="000000"/>
-          <w:sz w:val="20"/>
-          <w:szCs w:val="20"/>
-          <w:u w:val="single" w:color="000000"/>
-        </w:rPr>
-      </w:pPr>
-      <w:r>
-        <w:rPr>
-          <w:rFonts w:asciiTheme="majorHAnsi" w:hAnsiTheme="majorHAnsi" w:cstheme="majorHAnsi"/>
-          <w:color w:val="000000"/>
-          <w:sz w:val="20"/>
-          <w:szCs w:val="20"/>
-          <w:u w:val="single" w:color="000000"/>
-        </w:rPr>
-        <w:t>Conferences</w:t>
-      </w:r>
-    </w:p>
-    <w:p>
-      <w:pPr>
-        <w:autoSpaceDE w:val="0"/>
-        <w:autoSpaceDN w:val="0"/>
-        <w:adjustRightInd w:val="0"/>
-        <w:rPr>
-          <w:rFonts w:asciiTheme="majorHAnsi" w:hAnsiTheme="majorHAnsi" w:cstheme="majorHAnsi"/>
-          <w:color w:val="000000"/>
-          <w:sz w:val="20"/>
-          <w:szCs w:val="20"/>
-        </w:rPr>
-      </w:pPr>
-      <w:r>
-        <w:rPr>
-          <w:rFonts w:asciiTheme="majorHAnsi" w:hAnsiTheme="majorHAnsi" w:cstheme="majorHAnsi"/>
-          <w:color w:val="000000"/>
-          <w:sz w:val="20"/>
-          <w:szCs w:val="20"/>
-        </w:rPr>
-        <w:t>FIRS (2 papers)</w:t>
-      </w:r>
-    </w:p>
-    <w:p>
-      <w:pPr>
-        <w:autoSpaceDE w:val="0"/>
-        <w:autoSpaceDN w:val="0"/>
-        <w:adjustRightInd w:val="0"/>
-        <w:rPr>
-          <w:rFonts w:asciiTheme="majorHAnsi" w:hAnsiTheme="majorHAnsi" w:cstheme="majorHAnsi"/>
-          <w:color w:val="000000"/>
-          <w:sz w:val="20"/>
-          <w:szCs w:val="20"/>
-        </w:rPr>
-      </w:pPr>
-      <w:r>
-        <w:rPr>
-          <w:rFonts w:asciiTheme="majorHAnsi" w:hAnsiTheme="majorHAnsi" w:cstheme="majorHAnsi"/>
-          <w:color w:val="000000"/>
-          <w:sz w:val="20"/>
-          <w:szCs w:val="20"/>
-        </w:rPr>
-        <w:t>FRA</w:t>
-      </w:r>
+          <w:b/>
+          <w:bCs/>
+          <w:color w:val="000000"/>
+          <w:sz w:val="20"/>
+          <w:szCs w:val="20"/>
+        </w:rPr>
+      </w:pPr>
     </w:p>
     <w:p>
       <w:pPr>
@@ -6004,6 +6114,7 @@
           <w:sz w:val="20"/>
           <w:szCs w:val="20"/>
         </w:rPr>
+        <w:lastRenderedPageBreak/>
         <w:t>20</w:t>
       </w:r>
       <w:r>
@@ -6094,7 +6205,6 @@
           <w:szCs w:val="20"/>
           <w:u w:color="000000"/>
         </w:rPr>
-        <w:lastRenderedPageBreak/>
         <w:t xml:space="preserve">Macro/Finance seminar </w:t>
       </w:r>
       <w:r>
@@ -7032,7 +7142,12 @@
           <w:u w:val="single" w:color="000000"/>
         </w:rPr>
       </w:pPr>
-      <w:r>
+    </w:p>
+    <w:p>
+      <w:pPr>
+        <w:autoSpaceDE w:val="0"/>
+        <w:autoSpaceDN w:val="0"/>
+        <w:adjustRightInd w:val="0"/>
         <w:rPr>
           <w:rFonts w:asciiTheme="majorHAnsi" w:hAnsiTheme="majorHAnsi" w:cstheme="majorHAnsi"/>
           <w:color w:val="000000"/>
@@ -7040,6 +7155,16 @@
           <w:szCs w:val="20"/>
           <w:u w:val="single" w:color="000000"/>
         </w:rPr>
+      </w:pPr>
+      <w:r>
+        <w:rPr>
+          <w:rFonts w:asciiTheme="majorHAnsi" w:hAnsiTheme="majorHAnsi" w:cstheme="majorHAnsi"/>
+          <w:color w:val="000000"/>
+          <w:sz w:val="20"/>
+          <w:szCs w:val="20"/>
+          <w:u w:val="single" w:color="000000"/>
+        </w:rPr>
+        <w:lastRenderedPageBreak/>
         <w:t>Conferences</w:t>
       </w:r>
     </w:p>
@@ -7064,18 +7189,7 @@
           <w:szCs w:val="20"/>
           <w:u w:color="000000"/>
         </w:rPr>
-        <w:t xml:space="preserve">Finance Theory Group* (Boston College), FIRS*, IDC, IMF, Jackson Hole Finance Conference, LAEF OTC Markets and Securities Workshop*, London Business School Female Economist Conference, Napa Conference in Financial </w:t>
-      </w:r>
-      <w:r>
-        <w:rPr>
-          <w:rFonts w:asciiTheme="majorHAnsi" w:hAnsiTheme="majorHAnsi" w:cstheme="majorHAnsi"/>
-          <w:color w:val="000000"/>
-          <w:sz w:val="20"/>
-          <w:szCs w:val="20"/>
-          <w:u w:color="000000"/>
-        </w:rPr>
-        <w:lastRenderedPageBreak/>
-        <w:t>Markets, NBER Corporate Finance, SFS, Stanford GSB FRILLS, WFA Early Career Women in Finance Conference, WFA*, WAP FIN conference at NYU Stern, Wisconsin Money, Banking, and Asset Markets Conference</w:t>
+        <w:t>Finance Theory Group* (Boston College), FIRS*, IDC, IMF, Jackson Hole Finance Conference, LAEF OTC Markets and Securities Workshop*, London Business School Female Economist Conference, Napa Conference in Financial Markets, NBER Corporate Finance, SFS, Stanford GSB FRILLS, WFA Early Career Women in Finance Conference, WFA*, WAP FIN conference at NYU Stern, Wisconsin Money, Banking, and Asset Markets Conference</w:t>
       </w:r>
     </w:p>
     <w:p>
@@ -8188,16 +8302,51 @@
           <w:u w:color="000000"/>
         </w:rPr>
       </w:pPr>
-      <w:r>
-        <w:rPr>
-          <w:rFonts w:asciiTheme="majorHAnsi" w:hAnsiTheme="majorHAnsi" w:cstheme="majorHAnsi"/>
-          <w:b/>
-          <w:bCs/>
-          <w:color w:val="000000"/>
-          <w:sz w:val="20"/>
-          <w:szCs w:val="20"/>
-          <w:u w:color="000000"/>
-        </w:rPr>
+    </w:p>
+    <w:p>
+      <w:pPr>
+        <w:autoSpaceDE w:val="0"/>
+        <w:autoSpaceDN w:val="0"/>
+        <w:adjustRightInd w:val="0"/>
+        <w:spacing w:after="80"/>
+        <w:rPr>
+          <w:rFonts w:asciiTheme="majorHAnsi" w:hAnsiTheme="majorHAnsi" w:cstheme="majorHAnsi"/>
+          <w:b/>
+          <w:bCs/>
+          <w:color w:val="000000"/>
+          <w:sz w:val="20"/>
+          <w:szCs w:val="20"/>
+          <w:u w:color="000000"/>
+        </w:rPr>
+      </w:pPr>
+    </w:p>
+    <w:p>
+      <w:pPr>
+        <w:autoSpaceDE w:val="0"/>
+        <w:autoSpaceDN w:val="0"/>
+        <w:adjustRightInd w:val="0"/>
+        <w:spacing w:after="80"/>
+        <w:rPr>
+          <w:rFonts w:asciiTheme="majorHAnsi" w:hAnsiTheme="majorHAnsi" w:cstheme="majorHAnsi"/>
+          <w:b/>
+          <w:bCs/>
+          <w:color w:val="000000"/>
+          <w:sz w:val="20"/>
+          <w:szCs w:val="20"/>
+          <w:u w:color="000000"/>
+        </w:rPr>
+      </w:pPr>
+      <w:r>
+        <w:rPr>
+          <w:rFonts w:asciiTheme="majorHAnsi" w:hAnsiTheme="majorHAnsi" w:cstheme="majorHAnsi"/>
+          <w:b/>
+          <w:bCs/>
+          <w:color w:val="000000"/>
+          <w:sz w:val="20"/>
+          <w:szCs w:val="20"/>
+          <w:u w:color="000000"/>
+        </w:rPr>
+        <w:lastRenderedPageBreak/>
         <w:t>2019</w:t>
       </w:r>
     </w:p>
@@ -8207,6 +8356,55 @@
         <w:autoSpaceDN w:val="0"/>
         <w:adjustRightInd w:val="0"/>
         <w:spacing w:after="80"/>
+        <w:rPr>
+          <w:rFonts w:asciiTheme="majorHAnsi" w:hAnsiTheme="majorHAnsi" w:cstheme="majorHAnsi"/>
+          <w:b/>
+          <w:bCs/>
+          <w:color w:val="000000"/>
+          <w:sz w:val="20"/>
+          <w:szCs w:val="20"/>
+          <w:u w:color="000000"/>
+        </w:rPr>
+      </w:pPr>
+      <w:r>
+        <w:rPr>
+          <w:rFonts w:asciiTheme="majorHAnsi" w:hAnsiTheme="majorHAnsi" w:cstheme="majorHAnsi"/>
+          <w:color w:val="000000"/>
+          <w:sz w:val="20"/>
+          <w:szCs w:val="20"/>
+          <w:u w:color="000000"/>
+        </w:rPr>
+        <w:t xml:space="preserve">J. Davis and N. </w:t>
+      </w:r>
+      <w:proofErr w:type="spellStart"/>
+      <w:r>
+        <w:rPr>
+          <w:rFonts w:asciiTheme="majorHAnsi" w:hAnsiTheme="majorHAnsi" w:cstheme="majorHAnsi"/>
+          <w:color w:val="000000"/>
+          <w:sz w:val="20"/>
+          <w:szCs w:val="20"/>
+          <w:u w:color="000000"/>
+        </w:rPr>
+        <w:t>Gondhi</w:t>
+      </w:r>
+      <w:proofErr w:type="spellEnd"/>
+      <w:r>
+        <w:rPr>
+          <w:rFonts w:asciiTheme="majorHAnsi" w:hAnsiTheme="majorHAnsi" w:cstheme="majorHAnsi"/>
+          <w:color w:val="000000"/>
+          <w:sz w:val="20"/>
+          <w:szCs w:val="20"/>
+          <w:u w:color="000000"/>
+        </w:rPr>
+        <w:t xml:space="preserve">, “Learning in Financial Markets: Implications for Debt-Equity Conflicts,” Wharton Conference on Liquidity and Financial Fragility </w:t>
+      </w:r>
+    </w:p>
+    <w:p>
+      <w:pPr>
+        <w:autoSpaceDE w:val="0"/>
+        <w:autoSpaceDN w:val="0"/>
+        <w:adjustRightInd w:val="0"/>
+        <w:spacing w:after="80"/>
         <w:ind w:left="720" w:hanging="720"/>
         <w:rPr>
           <w:rFonts w:asciiTheme="majorHAnsi" w:hAnsiTheme="majorHAnsi" w:cstheme="majorHAnsi"/>
@@ -8224,7 +8422,7 @@
           <w:szCs w:val="20"/>
           <w:u w:color="000000"/>
         </w:rPr>
-        <w:t xml:space="preserve">J. Davis and N. </w:t>
+        <w:t xml:space="preserve">M. Egan, G. </w:t>
       </w:r>
       <w:proofErr w:type="spellStart"/>
       <w:r>
@@ -8235,7 +8433,7 @@
           <w:szCs w:val="20"/>
           <w:u w:color="000000"/>
         </w:rPr>
-        <w:t>Gondhi</w:t>
+        <w:t>Matvos</w:t>
       </w:r>
       <w:proofErr w:type="spellEnd"/>
       <w:r>
@@ -8246,7 +8444,29 @@
           <w:szCs w:val="20"/>
           <w:u w:color="000000"/>
         </w:rPr>
-        <w:t xml:space="preserve">, “Learning in Financial Markets: Implications for Debt-Equity Conflicts,” Wharton Conference on Liquidity and Financial Fragility </w:t>
+        <w:t xml:space="preserve">, and A. </w:t>
+      </w:r>
+      <w:proofErr w:type="spellStart"/>
+      <w:r>
+        <w:rPr>
+          <w:rFonts w:asciiTheme="majorHAnsi" w:hAnsiTheme="majorHAnsi" w:cstheme="majorHAnsi"/>
+          <w:color w:val="000000"/>
+          <w:sz w:val="20"/>
+          <w:szCs w:val="20"/>
+          <w:u w:color="000000"/>
+        </w:rPr>
+        <w:t>Seru</w:t>
+      </w:r>
+      <w:proofErr w:type="spellEnd"/>
+      <w:r>
+        <w:rPr>
+          <w:rFonts w:asciiTheme="majorHAnsi" w:hAnsiTheme="majorHAnsi" w:cstheme="majorHAnsi"/>
+          <w:color w:val="000000"/>
+          <w:sz w:val="20"/>
+          <w:szCs w:val="20"/>
+          <w:u w:color="000000"/>
+        </w:rPr>
+        <w:t xml:space="preserve">, “Arbitration with Uninformed Consumers,” NBER SI (Household Finance </w:t>
       </w:r>
     </w:p>
     <w:p>
@@ -8272,77 +8492,6 @@
           <w:szCs w:val="20"/>
           <w:u w:color="000000"/>
         </w:rPr>
-        <w:t xml:space="preserve">M. Egan, G. </w:t>
-      </w:r>
-      <w:proofErr w:type="spellStart"/>
-      <w:r>
-        <w:rPr>
-          <w:rFonts w:asciiTheme="majorHAnsi" w:hAnsiTheme="majorHAnsi" w:cstheme="majorHAnsi"/>
-          <w:color w:val="000000"/>
-          <w:sz w:val="20"/>
-          <w:szCs w:val="20"/>
-          <w:u w:color="000000"/>
-        </w:rPr>
-        <w:t>Matvos</w:t>
-      </w:r>
-      <w:proofErr w:type="spellEnd"/>
-      <w:r>
-        <w:rPr>
-          <w:rFonts w:asciiTheme="majorHAnsi" w:hAnsiTheme="majorHAnsi" w:cstheme="majorHAnsi"/>
-          <w:color w:val="000000"/>
-          <w:sz w:val="20"/>
-          <w:szCs w:val="20"/>
-          <w:u w:color="000000"/>
-        </w:rPr>
-        <w:t xml:space="preserve">, and A. </w:t>
-      </w:r>
-      <w:proofErr w:type="spellStart"/>
-      <w:r>
-        <w:rPr>
-          <w:rFonts w:asciiTheme="majorHAnsi" w:hAnsiTheme="majorHAnsi" w:cstheme="majorHAnsi"/>
-          <w:color w:val="000000"/>
-          <w:sz w:val="20"/>
-          <w:szCs w:val="20"/>
-          <w:u w:color="000000"/>
-        </w:rPr>
-        <w:t>Seru</w:t>
-      </w:r>
-      <w:proofErr w:type="spellEnd"/>
-      <w:r>
-        <w:rPr>
-          <w:rFonts w:asciiTheme="majorHAnsi" w:hAnsiTheme="majorHAnsi" w:cstheme="majorHAnsi"/>
-          <w:color w:val="000000"/>
-          <w:sz w:val="20"/>
-          <w:szCs w:val="20"/>
-          <w:u w:color="000000"/>
-        </w:rPr>
-        <w:t xml:space="preserve">, “Arbitration with Uninformed Consumers,” NBER SI (Household Finance </w:t>
-      </w:r>
-    </w:p>
-    <w:p>
-      <w:pPr>
-        <w:autoSpaceDE w:val="0"/>
-        <w:autoSpaceDN w:val="0"/>
-        <w:adjustRightInd w:val="0"/>
-        <w:spacing w:after="80"/>
-        <w:ind w:left="720" w:hanging="720"/>
-        <w:rPr>
-          <w:rFonts w:asciiTheme="majorHAnsi" w:hAnsiTheme="majorHAnsi" w:cstheme="majorHAnsi"/>
-          <w:color w:val="000000"/>
-          <w:sz w:val="20"/>
-          <w:szCs w:val="20"/>
-          <w:u w:color="000000"/>
-        </w:rPr>
-      </w:pPr>
-      <w:r>
-        <w:rPr>
-          <w:rFonts w:asciiTheme="majorHAnsi" w:hAnsiTheme="majorHAnsi" w:cstheme="majorHAnsi"/>
-          <w:color w:val="000000"/>
-          <w:sz w:val="20"/>
-          <w:szCs w:val="20"/>
-          <w:u w:color="000000"/>
-        </w:rPr>
-        <w:lastRenderedPageBreak/>
         <w:t xml:space="preserve">A. </w:t>
       </w:r>
       <w:proofErr w:type="spellStart"/>
@@ -9729,6 +9878,7 @@
           <w:szCs w:val="20"/>
           <w:u w:color="000000"/>
         </w:rPr>
+        <w:lastRenderedPageBreak/>
         <w:fldChar w:fldCharType="end"/>
       </w:r>
       <w:r>
@@ -10919,6 +11069,7 @@
           <w:szCs w:val="20"/>
           <w:u w:color="000000"/>
         </w:rPr>
+        <w:lastRenderedPageBreak/>
         <w:t xml:space="preserve">New York Fed/NYU Stern Financial Intermediation conference (2019) </w:t>
       </w:r>
     </w:p>
@@ -11059,1140 +11210,1140 @@
           <w:szCs w:val="20"/>
           <w:u w:color="000000"/>
         </w:rPr>
+        <w:t xml:space="preserve">Society for Economic Dynamics (SED) (2018 and 2019) </w:t>
+      </w:r>
+    </w:p>
+    <w:p>
+      <w:pPr>
+        <w:autoSpaceDE w:val="0"/>
+        <w:autoSpaceDN w:val="0"/>
+        <w:adjustRightInd w:val="0"/>
+        <w:spacing w:after="80"/>
+        <w:rPr>
+          <w:rFonts w:asciiTheme="majorHAnsi" w:hAnsiTheme="majorHAnsi" w:cstheme="majorHAnsi"/>
+          <w:color w:val="000000"/>
+          <w:sz w:val="20"/>
+          <w:szCs w:val="20"/>
+          <w:u w:color="000000"/>
+        </w:rPr>
+      </w:pPr>
+      <w:r>
+        <w:rPr>
+          <w:rFonts w:asciiTheme="majorHAnsi" w:hAnsiTheme="majorHAnsi" w:cstheme="majorHAnsi"/>
+          <w:color w:val="000000"/>
+          <w:sz w:val="20"/>
+          <w:szCs w:val="20"/>
+          <w:u w:color="000000"/>
+        </w:rPr>
+        <w:t>Society for Financial Studies (SFS) (2020</w:t>
+      </w:r>
+      <w:r>
+        <w:rPr>
+          <w:rFonts w:asciiTheme="majorHAnsi" w:hAnsiTheme="majorHAnsi" w:cstheme="majorHAnsi"/>
+          <w:color w:val="000000"/>
+          <w:sz w:val="20"/>
+          <w:szCs w:val="20"/>
+          <w:u w:color="000000"/>
+        </w:rPr>
+        <w:t>-present</w:t>
+      </w:r>
+      <w:r>
+        <w:rPr>
+          <w:rFonts w:asciiTheme="majorHAnsi" w:hAnsiTheme="majorHAnsi" w:cstheme="majorHAnsi"/>
+          <w:color w:val="000000"/>
+          <w:sz w:val="20"/>
+          <w:szCs w:val="20"/>
+          <w:u w:color="000000"/>
+        </w:rPr>
+        <w:t xml:space="preserve">) </w:t>
+      </w:r>
+    </w:p>
+    <w:p>
+      <w:pPr>
+        <w:autoSpaceDE w:val="0"/>
+        <w:autoSpaceDN w:val="0"/>
+        <w:adjustRightInd w:val="0"/>
+        <w:spacing w:after="80"/>
+        <w:rPr>
+          <w:rFonts w:asciiTheme="majorHAnsi" w:hAnsiTheme="majorHAnsi" w:cstheme="majorHAnsi"/>
+          <w:color w:val="000000"/>
+          <w:sz w:val="20"/>
+          <w:szCs w:val="20"/>
+          <w:u w:color="000000"/>
+        </w:rPr>
+      </w:pPr>
+      <w:r>
+        <w:rPr>
+          <w:rFonts w:asciiTheme="majorHAnsi" w:hAnsiTheme="majorHAnsi" w:cstheme="majorHAnsi"/>
+          <w:color w:val="000000"/>
+          <w:sz w:val="20"/>
+          <w:szCs w:val="20"/>
+          <w:u w:color="000000"/>
+        </w:rPr>
+        <w:t>Utah Winter Finance Conference (2021-present)</w:t>
+      </w:r>
+    </w:p>
+    <w:p>
+      <w:pPr>
+        <w:autoSpaceDE w:val="0"/>
+        <w:autoSpaceDN w:val="0"/>
+        <w:adjustRightInd w:val="0"/>
+        <w:spacing w:after="80"/>
+        <w:rPr>
+          <w:rFonts w:asciiTheme="majorHAnsi" w:hAnsiTheme="majorHAnsi" w:cstheme="majorHAnsi"/>
+          <w:color w:val="000000"/>
+          <w:sz w:val="20"/>
+          <w:szCs w:val="20"/>
+          <w:u w:color="000000"/>
+        </w:rPr>
+      </w:pPr>
+      <w:r>
+        <w:rPr>
+          <w:rFonts w:asciiTheme="majorHAnsi" w:hAnsiTheme="majorHAnsi" w:cstheme="majorHAnsi"/>
+          <w:color w:val="000000"/>
+          <w:sz w:val="20"/>
+          <w:szCs w:val="20"/>
+          <w:u w:color="000000"/>
+        </w:rPr>
+        <w:t>Western Finance Association (WFA) (2020</w:t>
+      </w:r>
+      <w:r>
+        <w:rPr>
+          <w:rFonts w:asciiTheme="majorHAnsi" w:hAnsiTheme="majorHAnsi" w:cstheme="majorHAnsi"/>
+          <w:color w:val="000000"/>
+          <w:sz w:val="20"/>
+          <w:szCs w:val="20"/>
+          <w:u w:color="000000"/>
+        </w:rPr>
+        <w:t>-present</w:t>
+      </w:r>
+      <w:r>
+        <w:rPr>
+          <w:rFonts w:asciiTheme="majorHAnsi" w:hAnsiTheme="majorHAnsi" w:cstheme="majorHAnsi"/>
+          <w:color w:val="000000"/>
+          <w:sz w:val="20"/>
+          <w:szCs w:val="20"/>
+          <w:u w:color="000000"/>
+        </w:rPr>
+        <w:t xml:space="preserve">) </w:t>
+      </w:r>
+    </w:p>
+    <w:p>
+      <w:pPr>
+        <w:autoSpaceDE w:val="0"/>
+        <w:autoSpaceDN w:val="0"/>
+        <w:adjustRightInd w:val="0"/>
+        <w:spacing w:after="80"/>
+        <w:rPr>
+          <w:rFonts w:asciiTheme="majorHAnsi" w:hAnsiTheme="majorHAnsi" w:cstheme="majorHAnsi"/>
+          <w:color w:val="000000"/>
+          <w:sz w:val="20"/>
+          <w:szCs w:val="20"/>
+          <w:u w:color="000000"/>
+        </w:rPr>
+      </w:pPr>
+    </w:p>
+    <w:p>
+      <w:pPr>
+        <w:autoSpaceDE w:val="0"/>
+        <w:autoSpaceDN w:val="0"/>
+        <w:adjustRightInd w:val="0"/>
+        <w:spacing w:after="80"/>
+        <w:rPr>
+          <w:rFonts w:asciiTheme="majorHAnsi" w:hAnsiTheme="majorHAnsi" w:cstheme="majorHAnsi"/>
+          <w:b/>
+          <w:bCs/>
+          <w:color w:val="000000"/>
+          <w:sz w:val="20"/>
+          <w:szCs w:val="20"/>
+          <w:u w:color="000000"/>
+        </w:rPr>
+      </w:pPr>
+      <w:r>
+        <w:rPr>
+          <w:rFonts w:asciiTheme="majorHAnsi" w:hAnsiTheme="majorHAnsi" w:cstheme="majorHAnsi"/>
+          <w:b/>
+          <w:bCs/>
+          <w:color w:val="000000"/>
+          <w:sz w:val="20"/>
+          <w:szCs w:val="20"/>
+          <w:u w:color="000000"/>
+        </w:rPr>
+        <w:t>SESSION CHAIR</w:t>
+      </w:r>
+    </w:p>
+    <w:p>
+      <w:pPr>
+        <w:autoSpaceDE w:val="0"/>
+        <w:autoSpaceDN w:val="0"/>
+        <w:adjustRightInd w:val="0"/>
+        <w:spacing w:after="80"/>
+        <w:rPr>
+          <w:rFonts w:asciiTheme="majorHAnsi" w:hAnsiTheme="majorHAnsi" w:cstheme="majorHAnsi"/>
+          <w:color w:val="000000"/>
+          <w:sz w:val="20"/>
+          <w:szCs w:val="20"/>
+          <w:u w:color="000000"/>
+        </w:rPr>
+      </w:pPr>
+      <w:r>
+        <w:rPr>
+          <w:rFonts w:asciiTheme="majorHAnsi" w:hAnsiTheme="majorHAnsi" w:cstheme="majorHAnsi"/>
+          <w:color w:val="000000"/>
+          <w:sz w:val="20"/>
+          <w:szCs w:val="20"/>
+          <w:u w:color="000000"/>
+        </w:rPr>
+        <w:t>CICF (2022)</w:t>
+      </w:r>
+    </w:p>
+    <w:p>
+      <w:pPr>
+        <w:autoSpaceDE w:val="0"/>
+        <w:autoSpaceDN w:val="0"/>
+        <w:adjustRightInd w:val="0"/>
+        <w:spacing w:after="80"/>
+        <w:rPr>
+          <w:rFonts w:asciiTheme="majorHAnsi" w:hAnsiTheme="majorHAnsi" w:cstheme="majorHAnsi"/>
+          <w:color w:val="000000"/>
+          <w:sz w:val="20"/>
+          <w:szCs w:val="20"/>
+          <w:u w:color="000000"/>
+        </w:rPr>
+      </w:pPr>
+      <w:r>
+        <w:rPr>
+          <w:rFonts w:asciiTheme="majorHAnsi" w:hAnsiTheme="majorHAnsi" w:cstheme="majorHAnsi"/>
+          <w:color w:val="000000"/>
+          <w:sz w:val="20"/>
+          <w:szCs w:val="20"/>
+          <w:u w:color="000000"/>
+        </w:rPr>
+        <w:t>AEA (2022): session on “Sovereign Defaul</w:t>
+      </w:r>
+      <w:r>
+        <w:rPr>
+          <w:rFonts w:asciiTheme="majorHAnsi" w:hAnsiTheme="majorHAnsi" w:cstheme="majorHAnsi"/>
+          <w:color w:val="000000"/>
+          <w:sz w:val="20"/>
+          <w:szCs w:val="20"/>
+          <w:u w:color="000000"/>
+        </w:rPr>
+        <w:t>t</w:t>
+      </w:r>
+      <w:r>
+        <w:rPr>
+          <w:rFonts w:asciiTheme="majorHAnsi" w:hAnsiTheme="majorHAnsi" w:cstheme="majorHAnsi"/>
+          <w:color w:val="000000"/>
+          <w:sz w:val="20"/>
+          <w:szCs w:val="20"/>
+          <w:u w:color="000000"/>
+        </w:rPr>
+        <w:t>”</w:t>
+      </w:r>
+    </w:p>
+    <w:p>
+      <w:pPr>
+        <w:autoSpaceDE w:val="0"/>
+        <w:autoSpaceDN w:val="0"/>
+        <w:adjustRightInd w:val="0"/>
+        <w:spacing w:after="80"/>
+        <w:rPr>
+          <w:rFonts w:asciiTheme="majorHAnsi" w:hAnsiTheme="majorHAnsi" w:cstheme="majorHAnsi"/>
+          <w:color w:val="000000"/>
+          <w:sz w:val="20"/>
+          <w:szCs w:val="20"/>
+          <w:u w:color="000000"/>
+        </w:rPr>
+      </w:pPr>
+      <w:r>
+        <w:rPr>
+          <w:rFonts w:asciiTheme="majorHAnsi" w:hAnsiTheme="majorHAnsi" w:cstheme="majorHAnsi"/>
+          <w:color w:val="000000"/>
+          <w:sz w:val="20"/>
+          <w:szCs w:val="20"/>
+          <w:u w:color="000000"/>
+        </w:rPr>
+        <w:t>A</w:t>
+      </w:r>
+      <w:r>
+        <w:rPr>
+          <w:rFonts w:asciiTheme="majorHAnsi" w:hAnsiTheme="majorHAnsi" w:cstheme="majorHAnsi"/>
+          <w:color w:val="000000"/>
+          <w:sz w:val="20"/>
+          <w:szCs w:val="20"/>
+          <w:u w:color="000000"/>
+        </w:rPr>
+        <w:t>F</w:t>
+      </w:r>
+      <w:r>
+        <w:rPr>
+          <w:rFonts w:asciiTheme="majorHAnsi" w:hAnsiTheme="majorHAnsi" w:cstheme="majorHAnsi"/>
+          <w:color w:val="000000"/>
+          <w:sz w:val="20"/>
+          <w:szCs w:val="20"/>
+          <w:u w:color="000000"/>
+        </w:rPr>
+        <w:t>A (202</w:t>
+      </w:r>
+      <w:r>
+        <w:rPr>
+          <w:rFonts w:asciiTheme="majorHAnsi" w:hAnsiTheme="majorHAnsi" w:cstheme="majorHAnsi"/>
+          <w:color w:val="000000"/>
+          <w:sz w:val="20"/>
+          <w:szCs w:val="20"/>
+          <w:u w:color="000000"/>
+        </w:rPr>
+        <w:t>1</w:t>
+      </w:r>
+      <w:r>
+        <w:rPr>
+          <w:rFonts w:asciiTheme="majorHAnsi" w:hAnsiTheme="majorHAnsi" w:cstheme="majorHAnsi"/>
+          <w:color w:val="000000"/>
+          <w:sz w:val="20"/>
+          <w:szCs w:val="20"/>
+          <w:u w:color="000000"/>
+        </w:rPr>
+        <w:t>)</w:t>
+      </w:r>
+    </w:p>
+    <w:p>
+      <w:pPr>
+        <w:autoSpaceDE w:val="0"/>
+        <w:autoSpaceDN w:val="0"/>
+        <w:adjustRightInd w:val="0"/>
+        <w:spacing w:after="80"/>
+        <w:rPr>
+          <w:rFonts w:asciiTheme="majorHAnsi" w:hAnsiTheme="majorHAnsi" w:cstheme="majorHAnsi"/>
+          <w:color w:val="000000"/>
+          <w:sz w:val="20"/>
+          <w:szCs w:val="20"/>
+          <w:u w:color="000000"/>
+        </w:rPr>
+      </w:pPr>
+      <w:r>
+        <w:rPr>
+          <w:rFonts w:asciiTheme="majorHAnsi" w:hAnsiTheme="majorHAnsi" w:cstheme="majorHAnsi"/>
+          <w:color w:val="000000"/>
+          <w:sz w:val="20"/>
+          <w:szCs w:val="20"/>
+          <w:u w:color="000000"/>
+        </w:rPr>
+        <w:t xml:space="preserve">Banca </w:t>
+      </w:r>
+      <w:proofErr w:type="spellStart"/>
+      <w:r>
+        <w:rPr>
+          <w:rFonts w:asciiTheme="majorHAnsi" w:hAnsiTheme="majorHAnsi" w:cstheme="majorHAnsi"/>
+          <w:color w:val="000000"/>
+          <w:sz w:val="20"/>
+          <w:szCs w:val="20"/>
+          <w:u w:color="000000"/>
+        </w:rPr>
+        <w:t>d’Italia</w:t>
+      </w:r>
+      <w:proofErr w:type="spellEnd"/>
+      <w:r>
+        <w:rPr>
+          <w:rFonts w:asciiTheme="majorHAnsi" w:hAnsiTheme="majorHAnsi" w:cstheme="majorHAnsi"/>
+          <w:color w:val="000000"/>
+          <w:sz w:val="20"/>
+          <w:szCs w:val="20"/>
+          <w:u w:color="000000"/>
+        </w:rPr>
+        <w:t xml:space="preserve"> </w:t>
+      </w:r>
+      <w:r>
+        <w:rPr>
+          <w:rFonts w:asciiTheme="majorHAnsi" w:hAnsiTheme="majorHAnsi" w:cstheme="majorHAnsi"/>
+          <w:color w:val="000000"/>
+          <w:sz w:val="20"/>
+          <w:szCs w:val="20"/>
+          <w:u w:color="000000"/>
+        </w:rPr>
+        <w:t>Workshop on effects of COVID-19 on Firms</w:t>
+      </w:r>
+      <w:r>
+        <w:rPr>
+          <w:rFonts w:asciiTheme="majorHAnsi" w:hAnsiTheme="majorHAnsi" w:cstheme="majorHAnsi"/>
+          <w:color w:val="000000"/>
+          <w:sz w:val="20"/>
+          <w:szCs w:val="20"/>
+          <w:u w:color="000000"/>
+        </w:rPr>
+        <w:t xml:space="preserve"> (2021)</w:t>
+      </w:r>
+    </w:p>
+    <w:p>
+      <w:pPr>
+        <w:autoSpaceDE w:val="0"/>
+        <w:autoSpaceDN w:val="0"/>
+        <w:adjustRightInd w:val="0"/>
+        <w:spacing w:after="80"/>
+        <w:rPr>
+          <w:rFonts w:asciiTheme="majorHAnsi" w:hAnsiTheme="majorHAnsi" w:cstheme="majorHAnsi"/>
+          <w:color w:val="000000"/>
+          <w:sz w:val="20"/>
+          <w:szCs w:val="20"/>
+          <w:u w:color="000000"/>
+        </w:rPr>
+      </w:pPr>
+      <w:r>
+        <w:rPr>
+          <w:rFonts w:asciiTheme="majorHAnsi" w:hAnsiTheme="majorHAnsi" w:cstheme="majorHAnsi"/>
+          <w:color w:val="000000"/>
+          <w:sz w:val="20"/>
+          <w:szCs w:val="20"/>
+          <w:u w:color="000000"/>
+        </w:rPr>
+        <w:t xml:space="preserve">Financial Intermediation Research Society (FIRS) (2019) </w:t>
+      </w:r>
+    </w:p>
+    <w:p>
+      <w:pPr>
+        <w:autoSpaceDE w:val="0"/>
+        <w:autoSpaceDN w:val="0"/>
+        <w:adjustRightInd w:val="0"/>
+        <w:spacing w:after="80"/>
+        <w:rPr>
+          <w:rFonts w:asciiTheme="majorHAnsi" w:hAnsiTheme="majorHAnsi" w:cstheme="majorHAnsi"/>
+          <w:color w:val="000000"/>
+          <w:sz w:val="20"/>
+          <w:szCs w:val="20"/>
+          <w:u w:color="000000"/>
+        </w:rPr>
+      </w:pPr>
+      <w:r>
+        <w:rPr>
+          <w:rFonts w:asciiTheme="majorHAnsi" w:hAnsiTheme="majorHAnsi" w:cstheme="majorHAnsi"/>
+          <w:color w:val="000000"/>
+          <w:sz w:val="20"/>
+          <w:szCs w:val="20"/>
+          <w:u w:color="000000"/>
+        </w:rPr>
+        <w:t xml:space="preserve">Society for Economic Dynamics (SED) (2018 and 2019) </w:t>
+      </w:r>
+    </w:p>
+    <w:p>
+      <w:pPr>
+        <w:autoSpaceDE w:val="0"/>
+        <w:autoSpaceDN w:val="0"/>
+        <w:adjustRightInd w:val="0"/>
+        <w:spacing w:after="80"/>
+        <w:rPr>
+          <w:rFonts w:asciiTheme="majorHAnsi" w:hAnsiTheme="majorHAnsi" w:cstheme="majorHAnsi"/>
+          <w:color w:val="000000"/>
+          <w:sz w:val="20"/>
+          <w:szCs w:val="20"/>
+          <w:u w:color="000000"/>
+        </w:rPr>
+      </w:pPr>
+      <w:r>
+        <w:rPr>
+          <w:rFonts w:asciiTheme="majorHAnsi" w:hAnsiTheme="majorHAnsi" w:cstheme="majorHAnsi"/>
+          <w:color w:val="000000"/>
+          <w:sz w:val="20"/>
+          <w:szCs w:val="20"/>
+          <w:u w:color="000000"/>
+        </w:rPr>
+        <w:t xml:space="preserve">SFS (2018) </w:t>
+      </w:r>
+    </w:p>
+    <w:p>
+      <w:pPr>
+        <w:autoSpaceDE w:val="0"/>
+        <w:autoSpaceDN w:val="0"/>
+        <w:adjustRightInd w:val="0"/>
+        <w:spacing w:after="80"/>
+        <w:rPr>
+          <w:rFonts w:asciiTheme="majorHAnsi" w:hAnsiTheme="majorHAnsi" w:cstheme="majorHAnsi"/>
+          <w:color w:val="000000"/>
+          <w:sz w:val="20"/>
+          <w:szCs w:val="20"/>
+          <w:u w:color="000000"/>
+        </w:rPr>
+      </w:pPr>
+      <w:r>
+        <w:rPr>
+          <w:rFonts w:asciiTheme="majorHAnsi" w:hAnsiTheme="majorHAnsi" w:cstheme="majorHAnsi"/>
+          <w:color w:val="000000"/>
+          <w:sz w:val="20"/>
+          <w:szCs w:val="20"/>
+          <w:u w:color="000000"/>
+        </w:rPr>
+        <w:t xml:space="preserve">UBC Summer Finance Conference (2019) </w:t>
+      </w:r>
+    </w:p>
+    <w:p>
+      <w:pPr>
+        <w:autoSpaceDE w:val="0"/>
+        <w:autoSpaceDN w:val="0"/>
+        <w:adjustRightInd w:val="0"/>
+        <w:spacing w:after="80"/>
+        <w:rPr>
+          <w:rFonts w:asciiTheme="majorHAnsi" w:hAnsiTheme="majorHAnsi" w:cstheme="majorHAnsi"/>
+          <w:color w:val="000000"/>
+          <w:sz w:val="20"/>
+          <w:szCs w:val="20"/>
+          <w:u w:color="000000"/>
+        </w:rPr>
+      </w:pPr>
+      <w:r>
+        <w:rPr>
+          <w:rFonts w:asciiTheme="majorHAnsi" w:hAnsiTheme="majorHAnsi" w:cstheme="majorHAnsi"/>
+          <w:color w:val="000000"/>
+          <w:sz w:val="20"/>
+          <w:szCs w:val="20"/>
+          <w:u w:color="000000"/>
+        </w:rPr>
+        <w:t>EFA (2021)</w:t>
+      </w:r>
+    </w:p>
+    <w:p>
+      <w:pPr>
+        <w:autoSpaceDE w:val="0"/>
+        <w:autoSpaceDN w:val="0"/>
+        <w:adjustRightInd w:val="0"/>
+        <w:spacing w:after="80"/>
+        <w:rPr>
+          <w:rFonts w:asciiTheme="majorHAnsi" w:hAnsiTheme="majorHAnsi" w:cstheme="majorHAnsi"/>
+          <w:color w:val="000000"/>
+          <w:sz w:val="20"/>
+          <w:szCs w:val="20"/>
+          <w:u w:color="000000"/>
+        </w:rPr>
+      </w:pPr>
+    </w:p>
+    <w:p>
+      <w:pPr>
+        <w:autoSpaceDE w:val="0"/>
+        <w:autoSpaceDN w:val="0"/>
+        <w:adjustRightInd w:val="0"/>
+        <w:spacing w:after="80"/>
+        <w:rPr>
+          <w:rFonts w:asciiTheme="majorHAnsi" w:hAnsiTheme="majorHAnsi" w:cstheme="majorHAnsi"/>
+          <w:b/>
+          <w:bCs/>
+          <w:color w:val="000000"/>
+          <w:sz w:val="20"/>
+          <w:szCs w:val="20"/>
+          <w:u w:color="000000"/>
+        </w:rPr>
+      </w:pPr>
+      <w:r>
+        <w:rPr>
+          <w:rFonts w:asciiTheme="majorHAnsi" w:hAnsiTheme="majorHAnsi" w:cstheme="majorHAnsi"/>
+          <w:b/>
+          <w:bCs/>
+          <w:color w:val="000000"/>
+          <w:sz w:val="20"/>
+          <w:szCs w:val="20"/>
+          <w:u w:color="000000"/>
+        </w:rPr>
+        <w:t>TRACK CHAIR</w:t>
+      </w:r>
+    </w:p>
+    <w:p>
+      <w:pPr>
+        <w:autoSpaceDE w:val="0"/>
+        <w:autoSpaceDN w:val="0"/>
+        <w:adjustRightInd w:val="0"/>
+        <w:spacing w:after="80"/>
+        <w:rPr>
+          <w:rFonts w:asciiTheme="majorHAnsi" w:hAnsiTheme="majorHAnsi" w:cstheme="majorHAnsi"/>
+          <w:color w:val="000000"/>
+          <w:sz w:val="20"/>
+          <w:szCs w:val="20"/>
+          <w:u w:color="000000"/>
+        </w:rPr>
+      </w:pPr>
+      <w:r>
+        <w:rPr>
+          <w:rFonts w:asciiTheme="majorHAnsi" w:hAnsiTheme="majorHAnsi" w:cstheme="majorHAnsi"/>
+          <w:color w:val="000000"/>
+          <w:sz w:val="20"/>
+          <w:szCs w:val="20"/>
+          <w:u w:color="000000"/>
+        </w:rPr>
+        <w:t>EFA</w:t>
+      </w:r>
+      <w:r>
+        <w:rPr>
+          <w:rFonts w:asciiTheme="majorHAnsi" w:hAnsiTheme="majorHAnsi" w:cstheme="majorHAnsi"/>
+          <w:color w:val="000000"/>
+          <w:sz w:val="20"/>
+          <w:szCs w:val="20"/>
+          <w:u w:color="000000"/>
+        </w:rPr>
+        <w:t xml:space="preserve"> 2020</w:t>
+      </w:r>
+    </w:p>
+    <w:p>
+      <w:pPr>
+        <w:autoSpaceDE w:val="0"/>
+        <w:autoSpaceDN w:val="0"/>
+        <w:adjustRightInd w:val="0"/>
+        <w:spacing w:after="80"/>
+        <w:rPr>
+          <w:rFonts w:asciiTheme="majorHAnsi" w:hAnsiTheme="majorHAnsi" w:cstheme="majorHAnsi"/>
+          <w:color w:val="000000"/>
+          <w:sz w:val="20"/>
+          <w:szCs w:val="20"/>
+          <w:u w:color="000000"/>
+        </w:rPr>
+      </w:pPr>
+    </w:p>
+    <w:p>
+      <w:pPr>
+        <w:autoSpaceDE w:val="0"/>
+        <w:autoSpaceDN w:val="0"/>
+        <w:adjustRightInd w:val="0"/>
+        <w:spacing w:after="80"/>
+        <w:rPr>
+          <w:rFonts w:asciiTheme="majorHAnsi" w:hAnsiTheme="majorHAnsi" w:cstheme="majorHAnsi"/>
+          <w:b/>
+          <w:bCs/>
+          <w:color w:val="000000"/>
+          <w:sz w:val="20"/>
+          <w:szCs w:val="20"/>
+          <w:u w:color="000000"/>
+        </w:rPr>
+      </w:pPr>
+      <w:r>
+        <w:rPr>
+          <w:rFonts w:asciiTheme="majorHAnsi" w:hAnsiTheme="majorHAnsi" w:cstheme="majorHAnsi"/>
+          <w:b/>
+          <w:bCs/>
+          <w:color w:val="000000"/>
+          <w:sz w:val="20"/>
+          <w:szCs w:val="20"/>
+          <w:u w:color="000000"/>
+        </w:rPr>
+        <w:t>REVIEWER</w:t>
+      </w:r>
+    </w:p>
+    <w:p>
+      <w:pPr>
+        <w:autoSpaceDE w:val="0"/>
+        <w:autoSpaceDN w:val="0"/>
+        <w:adjustRightInd w:val="0"/>
+        <w:spacing w:after="80"/>
+        <w:rPr>
+          <w:rFonts w:asciiTheme="majorHAnsi" w:hAnsiTheme="majorHAnsi" w:cstheme="majorHAnsi"/>
+          <w:color w:val="000000"/>
+          <w:sz w:val="20"/>
+          <w:szCs w:val="20"/>
+          <w:u w:color="000000"/>
+        </w:rPr>
+      </w:pPr>
+      <w:r>
+        <w:rPr>
+          <w:rFonts w:asciiTheme="majorHAnsi" w:hAnsiTheme="majorHAnsi" w:cstheme="majorHAnsi"/>
+          <w:color w:val="000000"/>
+          <w:sz w:val="20"/>
+          <w:szCs w:val="20"/>
+          <w:u w:color="000000"/>
+        </w:rPr>
+        <w:t>European Research</w:t>
+      </w:r>
+      <w:r>
+        <w:rPr>
+          <w:rFonts w:asciiTheme="majorHAnsi" w:hAnsiTheme="majorHAnsi" w:cstheme="majorHAnsi"/>
+          <w:color w:val="000000"/>
+          <w:sz w:val="20"/>
+          <w:szCs w:val="20"/>
+          <w:u w:color="000000"/>
+        </w:rPr>
+        <w:t xml:space="preserve"> Grant</w:t>
+      </w:r>
+      <w:r>
+        <w:rPr>
+          <w:rFonts w:asciiTheme="majorHAnsi" w:hAnsiTheme="majorHAnsi" w:cstheme="majorHAnsi"/>
+          <w:color w:val="000000"/>
+          <w:sz w:val="20"/>
+          <w:szCs w:val="20"/>
+          <w:u w:color="000000"/>
+        </w:rPr>
+        <w:t xml:space="preserve"> Proposal</w:t>
+      </w:r>
+    </w:p>
+    <w:p>
+      <w:pPr>
+        <w:autoSpaceDE w:val="0"/>
+        <w:autoSpaceDN w:val="0"/>
+        <w:adjustRightInd w:val="0"/>
+        <w:spacing w:after="80"/>
+        <w:rPr>
+          <w:rFonts w:asciiTheme="majorHAnsi" w:hAnsiTheme="majorHAnsi" w:cstheme="majorHAnsi"/>
+          <w:color w:val="000000"/>
+          <w:sz w:val="20"/>
+          <w:szCs w:val="20"/>
+          <w:u w:color="000000"/>
+        </w:rPr>
+      </w:pPr>
+      <w:r>
+        <w:rPr>
+          <w:rFonts w:asciiTheme="majorHAnsi" w:hAnsiTheme="majorHAnsi" w:cstheme="majorHAnsi"/>
+          <w:color w:val="000000"/>
+          <w:sz w:val="20"/>
+          <w:szCs w:val="20"/>
+          <w:u w:color="000000"/>
+        </w:rPr>
+        <w:t>National Science Foundation Grant Proposal (Economics)</w:t>
+      </w:r>
+    </w:p>
+    <w:p>
+      <w:pPr>
+        <w:autoSpaceDE w:val="0"/>
+        <w:autoSpaceDN w:val="0"/>
+        <w:adjustRightInd w:val="0"/>
+        <w:spacing w:after="80"/>
+        <w:ind w:firstLine="720"/>
+        <w:rPr>
+          <w:rFonts w:asciiTheme="majorHAnsi" w:hAnsiTheme="majorHAnsi" w:cstheme="majorHAnsi"/>
+          <w:color w:val="000000"/>
+          <w:sz w:val="20"/>
+          <w:szCs w:val="20"/>
+          <w:u w:color="000000"/>
+        </w:rPr>
+      </w:pPr>
+    </w:p>
+    <w:p>
+      <w:pPr>
+        <w:autoSpaceDE w:val="0"/>
+        <w:autoSpaceDN w:val="0"/>
+        <w:adjustRightInd w:val="0"/>
+        <w:spacing w:after="80"/>
+        <w:rPr>
+          <w:rFonts w:asciiTheme="majorHAnsi" w:hAnsiTheme="majorHAnsi" w:cstheme="majorHAnsi"/>
+          <w:b/>
+          <w:bCs/>
+          <w:color w:val="000000"/>
+          <w:sz w:val="20"/>
+          <w:szCs w:val="20"/>
+          <w:u w:color="000000"/>
+        </w:rPr>
+      </w:pPr>
+      <w:r>
+        <w:rPr>
+          <w:rFonts w:asciiTheme="majorHAnsi" w:hAnsiTheme="majorHAnsi" w:cstheme="majorHAnsi"/>
+          <w:b/>
+          <w:bCs/>
+          <w:color w:val="000000"/>
+          <w:sz w:val="20"/>
+          <w:szCs w:val="20"/>
+          <w:u w:color="000000"/>
+        </w:rPr>
+        <w:t>GRANTS</w:t>
+      </w:r>
+      <w:r>
+        <w:rPr>
+          <w:rFonts w:asciiTheme="majorHAnsi" w:hAnsiTheme="majorHAnsi" w:cstheme="majorHAnsi"/>
+          <w:b/>
+          <w:bCs/>
+          <w:color w:val="000000"/>
+          <w:sz w:val="20"/>
+          <w:szCs w:val="20"/>
+          <w:u w:color="000000"/>
+        </w:rPr>
+        <w:t>, HONORS, AND AWARDS</w:t>
+      </w:r>
+    </w:p>
+    <w:p>
+      <w:pPr>
+        <w:autoSpaceDE w:val="0"/>
+        <w:autoSpaceDN w:val="0"/>
+        <w:adjustRightInd w:val="0"/>
+        <w:spacing w:after="80"/>
+        <w:rPr>
+          <w:rFonts w:asciiTheme="majorHAnsi" w:hAnsiTheme="majorHAnsi" w:cstheme="majorHAnsi"/>
+          <w:color w:val="000000"/>
+          <w:sz w:val="20"/>
+          <w:szCs w:val="20"/>
+          <w:u w:color="000000"/>
+        </w:rPr>
+      </w:pPr>
+      <w:proofErr w:type="spellStart"/>
+      <w:r>
+        <w:rPr>
+          <w:rFonts w:asciiTheme="majorHAnsi" w:hAnsiTheme="majorHAnsi" w:cstheme="majorHAnsi"/>
+          <w:color w:val="000000"/>
+          <w:sz w:val="20"/>
+          <w:szCs w:val="20"/>
+          <w:u w:color="000000"/>
+        </w:rPr>
+        <w:t>Chazen</w:t>
+      </w:r>
+      <w:proofErr w:type="spellEnd"/>
+      <w:r>
+        <w:rPr>
+          <w:rFonts w:asciiTheme="majorHAnsi" w:hAnsiTheme="majorHAnsi" w:cstheme="majorHAnsi"/>
+          <w:color w:val="000000"/>
+          <w:sz w:val="20"/>
+          <w:szCs w:val="20"/>
+          <w:u w:color="000000"/>
+        </w:rPr>
+        <w:t xml:space="preserve"> Research Grant, 2020 ($10,000)</w:t>
+      </w:r>
+    </w:p>
+    <w:p>
+      <w:pPr>
+        <w:autoSpaceDE w:val="0"/>
+        <w:autoSpaceDN w:val="0"/>
+        <w:adjustRightInd w:val="0"/>
+        <w:spacing w:after="80"/>
+        <w:rPr>
+          <w:rFonts w:asciiTheme="majorHAnsi" w:hAnsiTheme="majorHAnsi" w:cstheme="majorHAnsi"/>
+          <w:color w:val="000000"/>
+          <w:sz w:val="20"/>
+          <w:szCs w:val="20"/>
+          <w:u w:color="000000"/>
+        </w:rPr>
+      </w:pPr>
+      <w:r>
+        <w:rPr>
+          <w:rFonts w:asciiTheme="majorHAnsi" w:hAnsiTheme="majorHAnsi" w:cstheme="majorHAnsi"/>
+          <w:color w:val="000000"/>
+          <w:sz w:val="20"/>
+          <w:szCs w:val="20"/>
+          <w:u w:color="000000"/>
+        </w:rPr>
+        <w:t>Richman Center Grant, 2020 ($15,000)</w:t>
+      </w:r>
+    </w:p>
+    <w:p>
+      <w:pPr>
+        <w:autoSpaceDE w:val="0"/>
+        <w:autoSpaceDN w:val="0"/>
+        <w:adjustRightInd w:val="0"/>
+        <w:spacing w:after="80"/>
+        <w:rPr>
+          <w:rFonts w:asciiTheme="majorHAnsi" w:hAnsiTheme="majorHAnsi" w:cstheme="majorHAnsi"/>
+          <w:color w:val="000000"/>
+          <w:sz w:val="20"/>
+          <w:szCs w:val="20"/>
+          <w:u w:color="000000"/>
+        </w:rPr>
+      </w:pPr>
+      <w:r>
+        <w:rPr>
+          <w:rFonts w:asciiTheme="majorHAnsi" w:hAnsiTheme="majorHAnsi" w:cstheme="majorHAnsi"/>
+          <w:color w:val="000000"/>
+          <w:sz w:val="20"/>
+          <w:szCs w:val="20"/>
+          <w:u w:color="000000"/>
+        </w:rPr>
+        <w:t>Best Paper Award the ASU Sonoran Winter Finance Conference, 2018</w:t>
+      </w:r>
+    </w:p>
+    <w:p>
+      <w:pPr>
+        <w:autoSpaceDE w:val="0"/>
+        <w:autoSpaceDN w:val="0"/>
+        <w:adjustRightInd w:val="0"/>
+        <w:spacing w:after="80"/>
+        <w:rPr>
+          <w:rFonts w:asciiTheme="majorHAnsi" w:hAnsiTheme="majorHAnsi" w:cstheme="majorHAnsi"/>
+          <w:color w:val="000000"/>
+          <w:sz w:val="20"/>
+          <w:szCs w:val="20"/>
+          <w:u w:color="000000"/>
+        </w:rPr>
+      </w:pPr>
+      <w:r>
+        <w:rPr>
+          <w:rFonts w:asciiTheme="majorHAnsi" w:hAnsiTheme="majorHAnsi" w:cstheme="majorHAnsi"/>
+          <w:color w:val="000000"/>
+          <w:sz w:val="20"/>
+          <w:szCs w:val="20"/>
+          <w:u w:color="000000"/>
+        </w:rPr>
+        <w:t>Provost’s Grants Program for Junior Faculty Who Contribute to the University’s Diversity Goals</w:t>
+      </w:r>
+      <w:r>
+        <w:rPr>
+          <w:rFonts w:asciiTheme="majorHAnsi" w:hAnsiTheme="majorHAnsi" w:cstheme="majorHAnsi"/>
+          <w:color w:val="000000"/>
+          <w:sz w:val="20"/>
+          <w:szCs w:val="20"/>
+          <w:u w:color="000000"/>
+        </w:rPr>
+        <w:t>, 2018</w:t>
+      </w:r>
+      <w:r>
+        <w:rPr>
+          <w:rFonts w:asciiTheme="majorHAnsi" w:hAnsiTheme="majorHAnsi" w:cstheme="majorHAnsi"/>
+          <w:color w:val="000000"/>
+          <w:sz w:val="20"/>
+          <w:szCs w:val="20"/>
+          <w:u w:color="000000"/>
+        </w:rPr>
+        <w:t xml:space="preserve"> ($25,000)</w:t>
+      </w:r>
+    </w:p>
+    <w:p>
+      <w:pPr>
+        <w:autoSpaceDE w:val="0"/>
+        <w:autoSpaceDN w:val="0"/>
+        <w:adjustRightInd w:val="0"/>
+        <w:spacing w:after="80"/>
+        <w:rPr>
+          <w:rFonts w:asciiTheme="majorHAnsi" w:hAnsiTheme="majorHAnsi" w:cstheme="majorHAnsi"/>
+          <w:color w:val="000000"/>
+          <w:sz w:val="20"/>
+          <w:szCs w:val="20"/>
+          <w:u w:color="000000"/>
+        </w:rPr>
+      </w:pPr>
+      <w:r>
+        <w:rPr>
+          <w:rFonts w:asciiTheme="majorHAnsi" w:hAnsiTheme="majorHAnsi" w:cstheme="majorHAnsi"/>
+          <w:color w:val="000000"/>
+          <w:sz w:val="20"/>
+          <w:szCs w:val="20"/>
+          <w:u w:color="000000"/>
+        </w:rPr>
+        <w:t>Deutsche Bank Fellowship, 2012</w:t>
+      </w:r>
+    </w:p>
+    <w:p>
+      <w:pPr>
+        <w:autoSpaceDE w:val="0"/>
+        <w:autoSpaceDN w:val="0"/>
+        <w:adjustRightInd w:val="0"/>
+        <w:spacing w:after="80"/>
+        <w:rPr>
+          <w:rFonts w:asciiTheme="majorHAnsi" w:hAnsiTheme="majorHAnsi" w:cstheme="majorHAnsi"/>
+          <w:color w:val="000000"/>
+          <w:sz w:val="20"/>
+          <w:szCs w:val="20"/>
+          <w:u w:color="000000"/>
+        </w:rPr>
+      </w:pPr>
+      <w:r>
+        <w:rPr>
+          <w:rFonts w:asciiTheme="majorHAnsi" w:hAnsiTheme="majorHAnsi" w:cstheme="majorHAnsi"/>
+          <w:color w:val="000000"/>
+          <w:sz w:val="20"/>
+          <w:szCs w:val="20"/>
+          <w:u w:color="000000"/>
+        </w:rPr>
+        <w:t xml:space="preserve">Giovanna </w:t>
+      </w:r>
+      <w:proofErr w:type="spellStart"/>
+      <w:r>
+        <w:rPr>
+          <w:rFonts w:asciiTheme="majorHAnsi" w:hAnsiTheme="majorHAnsi" w:cstheme="majorHAnsi"/>
+          <w:color w:val="000000"/>
+          <w:sz w:val="20"/>
+          <w:szCs w:val="20"/>
+          <w:u w:color="000000"/>
+        </w:rPr>
+        <w:t>Crivelli</w:t>
+      </w:r>
+      <w:proofErr w:type="spellEnd"/>
+      <w:r>
+        <w:rPr>
+          <w:rFonts w:asciiTheme="majorHAnsi" w:hAnsiTheme="majorHAnsi" w:cstheme="majorHAnsi"/>
+          <w:color w:val="000000"/>
+          <w:sz w:val="20"/>
+          <w:szCs w:val="20"/>
+          <w:u w:color="000000"/>
+        </w:rPr>
+        <w:t xml:space="preserve"> fellowship to fund PhD</w:t>
+      </w:r>
+      <w:r>
+        <w:rPr>
+          <w:rFonts w:asciiTheme="majorHAnsi" w:hAnsiTheme="majorHAnsi" w:cstheme="majorHAnsi"/>
+          <w:color w:val="000000"/>
+          <w:sz w:val="20"/>
+          <w:szCs w:val="20"/>
+          <w:u w:color="000000"/>
+        </w:rPr>
+        <w:t>, 2009–2013</w:t>
+      </w:r>
+    </w:p>
+    <w:p>
+      <w:pPr>
+        <w:autoSpaceDE w:val="0"/>
+        <w:autoSpaceDN w:val="0"/>
+        <w:adjustRightInd w:val="0"/>
+        <w:spacing w:after="80"/>
+        <w:rPr>
+          <w:rFonts w:asciiTheme="majorHAnsi" w:hAnsiTheme="majorHAnsi" w:cstheme="majorHAnsi"/>
+          <w:color w:val="000000"/>
+          <w:sz w:val="20"/>
+          <w:szCs w:val="20"/>
+          <w:u w:color="000000"/>
+        </w:rPr>
+      </w:pPr>
+    </w:p>
+    <w:p>
+      <w:pPr>
+        <w:autoSpaceDE w:val="0"/>
+        <w:autoSpaceDN w:val="0"/>
+        <w:adjustRightInd w:val="0"/>
+        <w:spacing w:after="80"/>
+        <w:rPr>
+          <w:rFonts w:asciiTheme="majorHAnsi" w:hAnsiTheme="majorHAnsi" w:cstheme="majorHAnsi"/>
+          <w:b/>
+          <w:bCs/>
+          <w:color w:val="000000"/>
+          <w:sz w:val="20"/>
+          <w:szCs w:val="20"/>
+          <w:u w:color="000000"/>
+        </w:rPr>
+      </w:pPr>
+      <w:r>
+        <w:rPr>
+          <w:rFonts w:asciiTheme="majorHAnsi" w:hAnsiTheme="majorHAnsi" w:cstheme="majorHAnsi"/>
+          <w:b/>
+          <w:bCs/>
+          <w:color w:val="000000"/>
+          <w:sz w:val="20"/>
+          <w:szCs w:val="20"/>
+          <w:u w:color="000000"/>
+        </w:rPr>
+        <w:t>OTHER PROFESSIONAL SERVICES</w:t>
+      </w:r>
+    </w:p>
+    <w:p>
+      <w:pPr>
+        <w:autoSpaceDE w:val="0"/>
+        <w:autoSpaceDN w:val="0"/>
+        <w:adjustRightInd w:val="0"/>
+        <w:spacing w:after="80"/>
+        <w:rPr>
+          <w:rFonts w:asciiTheme="majorHAnsi" w:hAnsiTheme="majorHAnsi" w:cstheme="majorHAnsi"/>
+          <w:color w:val="000000"/>
+          <w:sz w:val="20"/>
+          <w:szCs w:val="20"/>
+          <w:u w:color="000000"/>
+        </w:rPr>
+      </w:pPr>
+      <w:r>
+        <w:rPr>
+          <w:rFonts w:asciiTheme="majorHAnsi" w:hAnsiTheme="majorHAnsi" w:cstheme="majorHAnsi"/>
+          <w:color w:val="000000"/>
+          <w:sz w:val="20"/>
+          <w:szCs w:val="20"/>
+          <w:u w:color="000000"/>
+        </w:rPr>
+        <w:t>American Finance Association Nominating Committee (2020</w:t>
+      </w:r>
+      <w:r>
+        <w:rPr>
+          <w:rFonts w:asciiTheme="majorHAnsi" w:hAnsiTheme="majorHAnsi" w:cstheme="majorHAnsi"/>
+          <w:color w:val="000000"/>
+          <w:sz w:val="20"/>
+          <w:szCs w:val="20"/>
+          <w:u w:color="000000"/>
+        </w:rPr>
+        <w:t>, 2023</w:t>
+      </w:r>
+      <w:r>
+        <w:rPr>
+          <w:rFonts w:asciiTheme="majorHAnsi" w:hAnsiTheme="majorHAnsi" w:cstheme="majorHAnsi"/>
+          <w:color w:val="000000"/>
+          <w:sz w:val="20"/>
+          <w:szCs w:val="20"/>
+          <w:u w:color="000000"/>
+        </w:rPr>
+        <w:t xml:space="preserve">) </w:t>
+      </w:r>
+    </w:p>
+    <w:p>
+      <w:pPr>
+        <w:autoSpaceDE w:val="0"/>
+        <w:autoSpaceDN w:val="0"/>
+        <w:adjustRightInd w:val="0"/>
+        <w:spacing w:after="80"/>
+        <w:rPr>
+          <w:rFonts w:asciiTheme="majorHAnsi" w:hAnsiTheme="majorHAnsi" w:cstheme="majorHAnsi"/>
+          <w:color w:val="000000"/>
+          <w:sz w:val="20"/>
+          <w:szCs w:val="20"/>
+          <w:u w:color="000000"/>
+        </w:rPr>
+      </w:pPr>
+      <w:r>
+        <w:rPr>
+          <w:rFonts w:asciiTheme="majorHAnsi" w:hAnsiTheme="majorHAnsi" w:cstheme="majorHAnsi"/>
+          <w:color w:val="000000"/>
+          <w:sz w:val="20"/>
+          <w:szCs w:val="20"/>
+          <w:u w:color="000000"/>
+        </w:rPr>
+        <w:t xml:space="preserve">Career advice for PhD students’ session at the American Finance Association Annual Meeting (2020) </w:t>
+      </w:r>
+    </w:p>
+    <w:p>
+      <w:pPr>
+        <w:autoSpaceDE w:val="0"/>
+        <w:autoSpaceDN w:val="0"/>
+        <w:adjustRightInd w:val="0"/>
+        <w:spacing w:after="80"/>
+        <w:rPr>
+          <w:rFonts w:asciiTheme="majorHAnsi" w:hAnsiTheme="majorHAnsi" w:cstheme="majorHAnsi"/>
+          <w:color w:val="000000"/>
+          <w:sz w:val="20"/>
+          <w:szCs w:val="20"/>
+          <w:u w:color="000000"/>
+        </w:rPr>
+      </w:pPr>
+    </w:p>
+    <w:p>
+      <w:pPr>
+        <w:autoSpaceDE w:val="0"/>
+        <w:autoSpaceDN w:val="0"/>
+        <w:adjustRightInd w:val="0"/>
+        <w:spacing w:after="80"/>
+        <w:rPr>
+          <w:rFonts w:asciiTheme="majorHAnsi" w:hAnsiTheme="majorHAnsi" w:cstheme="majorHAnsi"/>
+          <w:b/>
+          <w:bCs/>
+          <w:color w:val="000000"/>
+          <w:sz w:val="20"/>
+          <w:szCs w:val="20"/>
+          <w:u w:color="000000"/>
+        </w:rPr>
+      </w:pPr>
+      <w:r>
+        <w:rPr>
+          <w:rFonts w:asciiTheme="majorHAnsi" w:hAnsiTheme="majorHAnsi" w:cstheme="majorHAnsi"/>
+          <w:b/>
+          <w:bCs/>
+          <w:color w:val="000000"/>
+          <w:sz w:val="20"/>
+          <w:szCs w:val="20"/>
+          <w:u w:color="000000"/>
+        </w:rPr>
+        <w:t>OUTISDE ACTIVITIES</w:t>
+      </w:r>
+    </w:p>
+    <w:p>
+      <w:pPr>
+        <w:autoSpaceDE w:val="0"/>
+        <w:autoSpaceDN w:val="0"/>
+        <w:adjustRightInd w:val="0"/>
+        <w:spacing w:after="80"/>
+        <w:rPr>
+          <w:rFonts w:asciiTheme="majorHAnsi" w:hAnsiTheme="majorHAnsi" w:cstheme="majorHAnsi"/>
+          <w:color w:val="000000"/>
+          <w:sz w:val="20"/>
+          <w:szCs w:val="20"/>
+          <w:u w:color="000000"/>
+        </w:rPr>
+      </w:pPr>
+      <w:r>
+        <w:rPr>
+          <w:rFonts w:asciiTheme="majorHAnsi" w:hAnsiTheme="majorHAnsi" w:cstheme="majorHAnsi"/>
+          <w:color w:val="000000"/>
+          <w:sz w:val="20"/>
+          <w:szCs w:val="20"/>
+          <w:u w:color="000000"/>
+        </w:rPr>
         <w:lastRenderedPageBreak/>
-        <w:t xml:space="preserve">Society for Economic Dynamics (SED) (2018 and 2019) </w:t>
-      </w:r>
-    </w:p>
-    <w:p>
-      <w:pPr>
-        <w:autoSpaceDE w:val="0"/>
-        <w:autoSpaceDN w:val="0"/>
-        <w:adjustRightInd w:val="0"/>
-        <w:spacing w:after="80"/>
-        <w:rPr>
-          <w:rFonts w:asciiTheme="majorHAnsi" w:hAnsiTheme="majorHAnsi" w:cstheme="majorHAnsi"/>
-          <w:color w:val="000000"/>
-          <w:sz w:val="20"/>
-          <w:szCs w:val="20"/>
-          <w:u w:color="000000"/>
-        </w:rPr>
-      </w:pPr>
-      <w:r>
-        <w:rPr>
-          <w:rFonts w:asciiTheme="majorHAnsi" w:hAnsiTheme="majorHAnsi" w:cstheme="majorHAnsi"/>
-          <w:color w:val="000000"/>
-          <w:sz w:val="20"/>
-          <w:szCs w:val="20"/>
-          <w:u w:color="000000"/>
-        </w:rPr>
-        <w:t>Society for Financial Studies (SFS) (2020</w:t>
-      </w:r>
-      <w:r>
-        <w:rPr>
-          <w:rFonts w:asciiTheme="majorHAnsi" w:hAnsiTheme="majorHAnsi" w:cstheme="majorHAnsi"/>
-          <w:color w:val="000000"/>
-          <w:sz w:val="20"/>
-          <w:szCs w:val="20"/>
-          <w:u w:color="000000"/>
-        </w:rPr>
-        <w:t>-present</w:t>
-      </w:r>
-      <w:r>
-        <w:rPr>
-          <w:rFonts w:asciiTheme="majorHAnsi" w:hAnsiTheme="majorHAnsi" w:cstheme="majorHAnsi"/>
-          <w:color w:val="000000"/>
-          <w:sz w:val="20"/>
-          <w:szCs w:val="20"/>
-          <w:u w:color="000000"/>
-        </w:rPr>
-        <w:t xml:space="preserve">) </w:t>
-      </w:r>
-    </w:p>
-    <w:p>
-      <w:pPr>
-        <w:autoSpaceDE w:val="0"/>
-        <w:autoSpaceDN w:val="0"/>
-        <w:adjustRightInd w:val="0"/>
-        <w:spacing w:after="80"/>
-        <w:rPr>
-          <w:rFonts w:asciiTheme="majorHAnsi" w:hAnsiTheme="majorHAnsi" w:cstheme="majorHAnsi"/>
-          <w:color w:val="000000"/>
-          <w:sz w:val="20"/>
-          <w:szCs w:val="20"/>
-          <w:u w:color="000000"/>
-        </w:rPr>
-      </w:pPr>
-      <w:r>
-        <w:rPr>
-          <w:rFonts w:asciiTheme="majorHAnsi" w:hAnsiTheme="majorHAnsi" w:cstheme="majorHAnsi"/>
-          <w:color w:val="000000"/>
-          <w:sz w:val="20"/>
-          <w:szCs w:val="20"/>
-          <w:u w:color="000000"/>
-        </w:rPr>
-        <w:t>Utah Winter Finance Conference (2021-present)</w:t>
-      </w:r>
-    </w:p>
-    <w:p>
-      <w:pPr>
-        <w:autoSpaceDE w:val="0"/>
-        <w:autoSpaceDN w:val="0"/>
-        <w:adjustRightInd w:val="0"/>
-        <w:spacing w:after="80"/>
-        <w:rPr>
-          <w:rFonts w:asciiTheme="majorHAnsi" w:hAnsiTheme="majorHAnsi" w:cstheme="majorHAnsi"/>
-          <w:color w:val="000000"/>
-          <w:sz w:val="20"/>
-          <w:szCs w:val="20"/>
-          <w:u w:color="000000"/>
-        </w:rPr>
-      </w:pPr>
-      <w:r>
-        <w:rPr>
-          <w:rFonts w:asciiTheme="majorHAnsi" w:hAnsiTheme="majorHAnsi" w:cstheme="majorHAnsi"/>
-          <w:color w:val="000000"/>
-          <w:sz w:val="20"/>
-          <w:szCs w:val="20"/>
-          <w:u w:color="000000"/>
-        </w:rPr>
-        <w:t>Western Finance Association (WFA) (2020</w:t>
-      </w:r>
-      <w:r>
-        <w:rPr>
-          <w:rFonts w:asciiTheme="majorHAnsi" w:hAnsiTheme="majorHAnsi" w:cstheme="majorHAnsi"/>
-          <w:color w:val="000000"/>
-          <w:sz w:val="20"/>
-          <w:szCs w:val="20"/>
-          <w:u w:color="000000"/>
-        </w:rPr>
-        <w:t>-present</w:t>
-      </w:r>
-      <w:r>
-        <w:rPr>
-          <w:rFonts w:asciiTheme="majorHAnsi" w:hAnsiTheme="majorHAnsi" w:cstheme="majorHAnsi"/>
-          <w:color w:val="000000"/>
-          <w:sz w:val="20"/>
-          <w:szCs w:val="20"/>
-          <w:u w:color="000000"/>
-        </w:rPr>
-        <w:t xml:space="preserve">) </w:t>
-      </w:r>
-    </w:p>
-    <w:p>
-      <w:pPr>
-        <w:autoSpaceDE w:val="0"/>
-        <w:autoSpaceDN w:val="0"/>
-        <w:adjustRightInd w:val="0"/>
-        <w:spacing w:after="80"/>
-        <w:rPr>
-          <w:rFonts w:asciiTheme="majorHAnsi" w:hAnsiTheme="majorHAnsi" w:cstheme="majorHAnsi"/>
-          <w:color w:val="000000"/>
-          <w:sz w:val="20"/>
-          <w:szCs w:val="20"/>
-          <w:u w:color="000000"/>
-        </w:rPr>
-      </w:pPr>
-    </w:p>
-    <w:p>
-      <w:pPr>
-        <w:autoSpaceDE w:val="0"/>
-        <w:autoSpaceDN w:val="0"/>
-        <w:adjustRightInd w:val="0"/>
-        <w:spacing w:after="80"/>
-        <w:rPr>
-          <w:rFonts w:asciiTheme="majorHAnsi" w:hAnsiTheme="majorHAnsi" w:cstheme="majorHAnsi"/>
-          <w:b/>
-          <w:bCs/>
-          <w:color w:val="000000"/>
-          <w:sz w:val="20"/>
-          <w:szCs w:val="20"/>
-          <w:u w:color="000000"/>
-        </w:rPr>
-      </w:pPr>
-      <w:r>
-        <w:rPr>
-          <w:rFonts w:asciiTheme="majorHAnsi" w:hAnsiTheme="majorHAnsi" w:cstheme="majorHAnsi"/>
-          <w:b/>
-          <w:bCs/>
-          <w:color w:val="000000"/>
-          <w:sz w:val="20"/>
-          <w:szCs w:val="20"/>
-          <w:u w:color="000000"/>
-        </w:rPr>
-        <w:t>SESSION CHAIR</w:t>
-      </w:r>
-    </w:p>
-    <w:p>
-      <w:pPr>
-        <w:autoSpaceDE w:val="0"/>
-        <w:autoSpaceDN w:val="0"/>
-        <w:adjustRightInd w:val="0"/>
-        <w:spacing w:after="80"/>
-        <w:rPr>
-          <w:rFonts w:asciiTheme="majorHAnsi" w:hAnsiTheme="majorHAnsi" w:cstheme="majorHAnsi"/>
-          <w:color w:val="000000"/>
-          <w:sz w:val="20"/>
-          <w:szCs w:val="20"/>
-          <w:u w:color="000000"/>
-        </w:rPr>
-      </w:pPr>
-      <w:r>
-        <w:rPr>
-          <w:rFonts w:asciiTheme="majorHAnsi" w:hAnsiTheme="majorHAnsi" w:cstheme="majorHAnsi"/>
-          <w:color w:val="000000"/>
-          <w:sz w:val="20"/>
-          <w:szCs w:val="20"/>
-          <w:u w:color="000000"/>
-        </w:rPr>
-        <w:t>CICF (2022)</w:t>
-      </w:r>
-    </w:p>
-    <w:p>
-      <w:pPr>
-        <w:autoSpaceDE w:val="0"/>
-        <w:autoSpaceDN w:val="0"/>
-        <w:adjustRightInd w:val="0"/>
-        <w:spacing w:after="80"/>
-        <w:rPr>
-          <w:rFonts w:asciiTheme="majorHAnsi" w:hAnsiTheme="majorHAnsi" w:cstheme="majorHAnsi"/>
-          <w:color w:val="000000"/>
-          <w:sz w:val="20"/>
-          <w:szCs w:val="20"/>
-          <w:u w:color="000000"/>
-        </w:rPr>
-      </w:pPr>
-      <w:r>
-        <w:rPr>
-          <w:rFonts w:asciiTheme="majorHAnsi" w:hAnsiTheme="majorHAnsi" w:cstheme="majorHAnsi"/>
-          <w:color w:val="000000"/>
-          <w:sz w:val="20"/>
-          <w:szCs w:val="20"/>
-          <w:u w:color="000000"/>
-        </w:rPr>
-        <w:t>AEA (2022): session on “Sovereign Defaul</w:t>
-      </w:r>
-      <w:r>
-        <w:rPr>
-          <w:rFonts w:asciiTheme="majorHAnsi" w:hAnsiTheme="majorHAnsi" w:cstheme="majorHAnsi"/>
-          <w:color w:val="000000"/>
-          <w:sz w:val="20"/>
-          <w:szCs w:val="20"/>
-          <w:u w:color="000000"/>
-        </w:rPr>
-        <w:t>t</w:t>
-      </w:r>
-      <w:r>
-        <w:rPr>
-          <w:rFonts w:asciiTheme="majorHAnsi" w:hAnsiTheme="majorHAnsi" w:cstheme="majorHAnsi"/>
-          <w:color w:val="000000"/>
-          <w:sz w:val="20"/>
-          <w:szCs w:val="20"/>
-          <w:u w:color="000000"/>
-        </w:rPr>
-        <w:t>”</w:t>
-      </w:r>
-    </w:p>
-    <w:p>
-      <w:pPr>
-        <w:autoSpaceDE w:val="0"/>
-        <w:autoSpaceDN w:val="0"/>
-        <w:adjustRightInd w:val="0"/>
-        <w:spacing w:after="80"/>
-        <w:rPr>
-          <w:rFonts w:asciiTheme="majorHAnsi" w:hAnsiTheme="majorHAnsi" w:cstheme="majorHAnsi"/>
-          <w:color w:val="000000"/>
-          <w:sz w:val="20"/>
-          <w:szCs w:val="20"/>
-          <w:u w:color="000000"/>
-        </w:rPr>
-      </w:pPr>
-      <w:r>
-        <w:rPr>
-          <w:rFonts w:asciiTheme="majorHAnsi" w:hAnsiTheme="majorHAnsi" w:cstheme="majorHAnsi"/>
-          <w:color w:val="000000"/>
-          <w:sz w:val="20"/>
-          <w:szCs w:val="20"/>
-          <w:u w:color="000000"/>
-        </w:rPr>
-        <w:t>A</w:t>
-      </w:r>
-      <w:r>
-        <w:rPr>
-          <w:rFonts w:asciiTheme="majorHAnsi" w:hAnsiTheme="majorHAnsi" w:cstheme="majorHAnsi"/>
-          <w:color w:val="000000"/>
-          <w:sz w:val="20"/>
-          <w:szCs w:val="20"/>
-          <w:u w:color="000000"/>
-        </w:rPr>
-        <w:t>F</w:t>
-      </w:r>
-      <w:r>
-        <w:rPr>
-          <w:rFonts w:asciiTheme="majorHAnsi" w:hAnsiTheme="majorHAnsi" w:cstheme="majorHAnsi"/>
-          <w:color w:val="000000"/>
-          <w:sz w:val="20"/>
-          <w:szCs w:val="20"/>
-          <w:u w:color="000000"/>
-        </w:rPr>
-        <w:t>A (202</w:t>
-      </w:r>
-      <w:r>
-        <w:rPr>
-          <w:rFonts w:asciiTheme="majorHAnsi" w:hAnsiTheme="majorHAnsi" w:cstheme="majorHAnsi"/>
-          <w:color w:val="000000"/>
-          <w:sz w:val="20"/>
-          <w:szCs w:val="20"/>
-          <w:u w:color="000000"/>
-        </w:rPr>
-        <w:t>1</w:t>
-      </w:r>
-      <w:r>
-        <w:rPr>
-          <w:rFonts w:asciiTheme="majorHAnsi" w:hAnsiTheme="majorHAnsi" w:cstheme="majorHAnsi"/>
-          <w:color w:val="000000"/>
-          <w:sz w:val="20"/>
-          <w:szCs w:val="20"/>
-          <w:u w:color="000000"/>
-        </w:rPr>
-        <w:t>)</w:t>
-      </w:r>
-    </w:p>
-    <w:p>
-      <w:pPr>
-        <w:autoSpaceDE w:val="0"/>
-        <w:autoSpaceDN w:val="0"/>
-        <w:adjustRightInd w:val="0"/>
-        <w:spacing w:after="80"/>
-        <w:rPr>
-          <w:rFonts w:asciiTheme="majorHAnsi" w:hAnsiTheme="majorHAnsi" w:cstheme="majorHAnsi"/>
-          <w:color w:val="000000"/>
-          <w:sz w:val="20"/>
-          <w:szCs w:val="20"/>
-          <w:u w:color="000000"/>
-        </w:rPr>
-      </w:pPr>
-      <w:r>
-        <w:rPr>
-          <w:rFonts w:asciiTheme="majorHAnsi" w:hAnsiTheme="majorHAnsi" w:cstheme="majorHAnsi"/>
-          <w:color w:val="000000"/>
-          <w:sz w:val="20"/>
-          <w:szCs w:val="20"/>
-          <w:u w:color="000000"/>
-        </w:rPr>
-        <w:t xml:space="preserve">Banca </w:t>
-      </w:r>
-      <w:proofErr w:type="spellStart"/>
-      <w:r>
-        <w:rPr>
-          <w:rFonts w:asciiTheme="majorHAnsi" w:hAnsiTheme="majorHAnsi" w:cstheme="majorHAnsi"/>
-          <w:color w:val="000000"/>
-          <w:sz w:val="20"/>
-          <w:szCs w:val="20"/>
-          <w:u w:color="000000"/>
-        </w:rPr>
-        <w:t>d’Italia</w:t>
-      </w:r>
-      <w:proofErr w:type="spellEnd"/>
-      <w:r>
-        <w:rPr>
-          <w:rFonts w:asciiTheme="majorHAnsi" w:hAnsiTheme="majorHAnsi" w:cstheme="majorHAnsi"/>
-          <w:color w:val="000000"/>
-          <w:sz w:val="20"/>
-          <w:szCs w:val="20"/>
-          <w:u w:color="000000"/>
-        </w:rPr>
-        <w:t xml:space="preserve"> </w:t>
-      </w:r>
-      <w:r>
-        <w:rPr>
-          <w:rFonts w:asciiTheme="majorHAnsi" w:hAnsiTheme="majorHAnsi" w:cstheme="majorHAnsi"/>
-          <w:color w:val="000000"/>
-          <w:sz w:val="20"/>
-          <w:szCs w:val="20"/>
-          <w:u w:color="000000"/>
-        </w:rPr>
-        <w:t>Workshop on effects of COVID-19 on Firms</w:t>
-      </w:r>
-      <w:r>
-        <w:rPr>
-          <w:rFonts w:asciiTheme="majorHAnsi" w:hAnsiTheme="majorHAnsi" w:cstheme="majorHAnsi"/>
-          <w:color w:val="000000"/>
-          <w:sz w:val="20"/>
-          <w:szCs w:val="20"/>
-          <w:u w:color="000000"/>
-        </w:rPr>
-        <w:t xml:space="preserve"> (2021)</w:t>
-      </w:r>
-    </w:p>
-    <w:p>
-      <w:pPr>
-        <w:autoSpaceDE w:val="0"/>
-        <w:autoSpaceDN w:val="0"/>
-        <w:adjustRightInd w:val="0"/>
-        <w:spacing w:after="80"/>
-        <w:rPr>
-          <w:rFonts w:asciiTheme="majorHAnsi" w:hAnsiTheme="majorHAnsi" w:cstheme="majorHAnsi"/>
-          <w:color w:val="000000"/>
-          <w:sz w:val="20"/>
-          <w:szCs w:val="20"/>
-          <w:u w:color="000000"/>
-        </w:rPr>
-      </w:pPr>
-      <w:r>
-        <w:rPr>
-          <w:rFonts w:asciiTheme="majorHAnsi" w:hAnsiTheme="majorHAnsi" w:cstheme="majorHAnsi"/>
-          <w:color w:val="000000"/>
-          <w:sz w:val="20"/>
-          <w:szCs w:val="20"/>
-          <w:u w:color="000000"/>
-        </w:rPr>
-        <w:t xml:space="preserve">Financial Intermediation Research Society (FIRS) (2019) </w:t>
-      </w:r>
-    </w:p>
-    <w:p>
-      <w:pPr>
-        <w:autoSpaceDE w:val="0"/>
-        <w:autoSpaceDN w:val="0"/>
-        <w:adjustRightInd w:val="0"/>
-        <w:spacing w:after="80"/>
-        <w:rPr>
-          <w:rFonts w:asciiTheme="majorHAnsi" w:hAnsiTheme="majorHAnsi" w:cstheme="majorHAnsi"/>
-          <w:color w:val="000000"/>
-          <w:sz w:val="20"/>
-          <w:szCs w:val="20"/>
-          <w:u w:color="000000"/>
-        </w:rPr>
-      </w:pPr>
-      <w:r>
-        <w:rPr>
-          <w:rFonts w:asciiTheme="majorHAnsi" w:hAnsiTheme="majorHAnsi" w:cstheme="majorHAnsi"/>
-          <w:color w:val="000000"/>
-          <w:sz w:val="20"/>
-          <w:szCs w:val="20"/>
-          <w:u w:color="000000"/>
-        </w:rPr>
-        <w:t xml:space="preserve">Society for Economic Dynamics (SED) (2018 and 2019) </w:t>
-      </w:r>
-    </w:p>
-    <w:p>
-      <w:pPr>
-        <w:autoSpaceDE w:val="0"/>
-        <w:autoSpaceDN w:val="0"/>
-        <w:adjustRightInd w:val="0"/>
-        <w:spacing w:after="80"/>
-        <w:rPr>
-          <w:rFonts w:asciiTheme="majorHAnsi" w:hAnsiTheme="majorHAnsi" w:cstheme="majorHAnsi"/>
-          <w:color w:val="000000"/>
-          <w:sz w:val="20"/>
-          <w:szCs w:val="20"/>
-          <w:u w:color="000000"/>
-        </w:rPr>
-      </w:pPr>
-      <w:r>
-        <w:rPr>
-          <w:rFonts w:asciiTheme="majorHAnsi" w:hAnsiTheme="majorHAnsi" w:cstheme="majorHAnsi"/>
-          <w:color w:val="000000"/>
-          <w:sz w:val="20"/>
-          <w:szCs w:val="20"/>
-          <w:u w:color="000000"/>
-        </w:rPr>
-        <w:t xml:space="preserve">SFS (2018) </w:t>
-      </w:r>
-    </w:p>
-    <w:p>
-      <w:pPr>
-        <w:autoSpaceDE w:val="0"/>
-        <w:autoSpaceDN w:val="0"/>
-        <w:adjustRightInd w:val="0"/>
-        <w:spacing w:after="80"/>
-        <w:rPr>
-          <w:rFonts w:asciiTheme="majorHAnsi" w:hAnsiTheme="majorHAnsi" w:cstheme="majorHAnsi"/>
-          <w:color w:val="000000"/>
-          <w:sz w:val="20"/>
-          <w:szCs w:val="20"/>
-          <w:u w:color="000000"/>
-        </w:rPr>
-      </w:pPr>
-      <w:r>
-        <w:rPr>
-          <w:rFonts w:asciiTheme="majorHAnsi" w:hAnsiTheme="majorHAnsi" w:cstheme="majorHAnsi"/>
-          <w:color w:val="000000"/>
-          <w:sz w:val="20"/>
-          <w:szCs w:val="20"/>
-          <w:u w:color="000000"/>
-        </w:rPr>
-        <w:t xml:space="preserve">UBC Summer Finance Conference (2019) </w:t>
-      </w:r>
-    </w:p>
-    <w:p>
-      <w:pPr>
-        <w:autoSpaceDE w:val="0"/>
-        <w:autoSpaceDN w:val="0"/>
-        <w:adjustRightInd w:val="0"/>
-        <w:spacing w:after="80"/>
-        <w:rPr>
-          <w:rFonts w:asciiTheme="majorHAnsi" w:hAnsiTheme="majorHAnsi" w:cstheme="majorHAnsi"/>
-          <w:color w:val="000000"/>
-          <w:sz w:val="20"/>
-          <w:szCs w:val="20"/>
-          <w:u w:color="000000"/>
-        </w:rPr>
-      </w:pPr>
-      <w:r>
-        <w:rPr>
-          <w:rFonts w:asciiTheme="majorHAnsi" w:hAnsiTheme="majorHAnsi" w:cstheme="majorHAnsi"/>
-          <w:color w:val="000000"/>
-          <w:sz w:val="20"/>
-          <w:szCs w:val="20"/>
-          <w:u w:color="000000"/>
-        </w:rPr>
-        <w:t>EFA (2021)</w:t>
-      </w:r>
-    </w:p>
-    <w:p>
-      <w:pPr>
-        <w:autoSpaceDE w:val="0"/>
-        <w:autoSpaceDN w:val="0"/>
-        <w:adjustRightInd w:val="0"/>
-        <w:spacing w:after="80"/>
-        <w:rPr>
-          <w:rFonts w:asciiTheme="majorHAnsi" w:hAnsiTheme="majorHAnsi" w:cstheme="majorHAnsi"/>
-          <w:color w:val="000000"/>
-          <w:sz w:val="20"/>
-          <w:szCs w:val="20"/>
-          <w:u w:color="000000"/>
-        </w:rPr>
-      </w:pPr>
-    </w:p>
-    <w:p>
-      <w:pPr>
-        <w:autoSpaceDE w:val="0"/>
-        <w:autoSpaceDN w:val="0"/>
-        <w:adjustRightInd w:val="0"/>
-        <w:spacing w:after="80"/>
-        <w:rPr>
-          <w:rFonts w:asciiTheme="majorHAnsi" w:hAnsiTheme="majorHAnsi" w:cstheme="majorHAnsi"/>
-          <w:b/>
-          <w:bCs/>
-          <w:color w:val="000000"/>
-          <w:sz w:val="20"/>
-          <w:szCs w:val="20"/>
-          <w:u w:color="000000"/>
-        </w:rPr>
-      </w:pPr>
-      <w:r>
-        <w:rPr>
-          <w:rFonts w:asciiTheme="majorHAnsi" w:hAnsiTheme="majorHAnsi" w:cstheme="majorHAnsi"/>
-          <w:b/>
-          <w:bCs/>
-          <w:color w:val="000000"/>
-          <w:sz w:val="20"/>
-          <w:szCs w:val="20"/>
-          <w:u w:color="000000"/>
-        </w:rPr>
-        <w:t>TRACK CHAIR</w:t>
-      </w:r>
-    </w:p>
-    <w:p>
-      <w:pPr>
-        <w:autoSpaceDE w:val="0"/>
-        <w:autoSpaceDN w:val="0"/>
-        <w:adjustRightInd w:val="0"/>
-        <w:spacing w:after="80"/>
-        <w:rPr>
-          <w:rFonts w:asciiTheme="majorHAnsi" w:hAnsiTheme="majorHAnsi" w:cstheme="majorHAnsi"/>
-          <w:color w:val="000000"/>
-          <w:sz w:val="20"/>
-          <w:szCs w:val="20"/>
-          <w:u w:color="000000"/>
-        </w:rPr>
-      </w:pPr>
-      <w:r>
-        <w:rPr>
-          <w:rFonts w:asciiTheme="majorHAnsi" w:hAnsiTheme="majorHAnsi" w:cstheme="majorHAnsi"/>
-          <w:color w:val="000000"/>
-          <w:sz w:val="20"/>
-          <w:szCs w:val="20"/>
-          <w:u w:color="000000"/>
-        </w:rPr>
-        <w:t>EFA</w:t>
-      </w:r>
-      <w:r>
-        <w:rPr>
-          <w:rFonts w:asciiTheme="majorHAnsi" w:hAnsiTheme="majorHAnsi" w:cstheme="majorHAnsi"/>
-          <w:color w:val="000000"/>
-          <w:sz w:val="20"/>
-          <w:szCs w:val="20"/>
-          <w:u w:color="000000"/>
-        </w:rPr>
-        <w:t xml:space="preserve"> 2020</w:t>
-      </w:r>
-    </w:p>
-    <w:p>
-      <w:pPr>
-        <w:autoSpaceDE w:val="0"/>
-        <w:autoSpaceDN w:val="0"/>
-        <w:adjustRightInd w:val="0"/>
-        <w:spacing w:after="80"/>
-        <w:rPr>
-          <w:rFonts w:asciiTheme="majorHAnsi" w:hAnsiTheme="majorHAnsi" w:cstheme="majorHAnsi"/>
-          <w:color w:val="000000"/>
-          <w:sz w:val="20"/>
-          <w:szCs w:val="20"/>
-          <w:u w:color="000000"/>
-        </w:rPr>
-      </w:pPr>
-    </w:p>
-    <w:p>
-      <w:pPr>
-        <w:autoSpaceDE w:val="0"/>
-        <w:autoSpaceDN w:val="0"/>
-        <w:adjustRightInd w:val="0"/>
-        <w:spacing w:after="80"/>
-        <w:rPr>
-          <w:rFonts w:asciiTheme="majorHAnsi" w:hAnsiTheme="majorHAnsi" w:cstheme="majorHAnsi"/>
-          <w:b/>
-          <w:bCs/>
-          <w:color w:val="000000"/>
-          <w:sz w:val="20"/>
-          <w:szCs w:val="20"/>
-          <w:u w:color="000000"/>
-        </w:rPr>
-      </w:pPr>
-      <w:r>
-        <w:rPr>
-          <w:rFonts w:asciiTheme="majorHAnsi" w:hAnsiTheme="majorHAnsi" w:cstheme="majorHAnsi"/>
-          <w:b/>
-          <w:bCs/>
-          <w:color w:val="000000"/>
-          <w:sz w:val="20"/>
-          <w:szCs w:val="20"/>
-          <w:u w:color="000000"/>
-        </w:rPr>
-        <w:t>REVIEWER</w:t>
-      </w:r>
-    </w:p>
-    <w:p>
-      <w:pPr>
-        <w:autoSpaceDE w:val="0"/>
-        <w:autoSpaceDN w:val="0"/>
-        <w:adjustRightInd w:val="0"/>
-        <w:spacing w:after="80"/>
-        <w:rPr>
-          <w:rFonts w:asciiTheme="majorHAnsi" w:hAnsiTheme="majorHAnsi" w:cstheme="majorHAnsi"/>
-          <w:color w:val="000000"/>
-          <w:sz w:val="20"/>
-          <w:szCs w:val="20"/>
-          <w:u w:color="000000"/>
-        </w:rPr>
-      </w:pPr>
-      <w:r>
-        <w:rPr>
-          <w:rFonts w:asciiTheme="majorHAnsi" w:hAnsiTheme="majorHAnsi" w:cstheme="majorHAnsi"/>
-          <w:color w:val="000000"/>
-          <w:sz w:val="20"/>
-          <w:szCs w:val="20"/>
-          <w:u w:color="000000"/>
-        </w:rPr>
-        <w:t>European Research</w:t>
-      </w:r>
-      <w:r>
-        <w:rPr>
-          <w:rFonts w:asciiTheme="majorHAnsi" w:hAnsiTheme="majorHAnsi" w:cstheme="majorHAnsi"/>
-          <w:color w:val="000000"/>
-          <w:sz w:val="20"/>
-          <w:szCs w:val="20"/>
-          <w:u w:color="000000"/>
-        </w:rPr>
-        <w:t xml:space="preserve"> Grant</w:t>
-      </w:r>
-      <w:r>
-        <w:rPr>
-          <w:rFonts w:asciiTheme="majorHAnsi" w:hAnsiTheme="majorHAnsi" w:cstheme="majorHAnsi"/>
-          <w:color w:val="000000"/>
-          <w:sz w:val="20"/>
-          <w:szCs w:val="20"/>
-          <w:u w:color="000000"/>
-        </w:rPr>
-        <w:t xml:space="preserve"> Proposal</w:t>
-      </w:r>
-    </w:p>
-    <w:p>
-      <w:pPr>
-        <w:autoSpaceDE w:val="0"/>
-        <w:autoSpaceDN w:val="0"/>
-        <w:adjustRightInd w:val="0"/>
-        <w:spacing w:after="80"/>
-        <w:rPr>
-          <w:rFonts w:asciiTheme="majorHAnsi" w:hAnsiTheme="majorHAnsi" w:cstheme="majorHAnsi"/>
-          <w:color w:val="000000"/>
-          <w:sz w:val="20"/>
-          <w:szCs w:val="20"/>
-          <w:u w:color="000000"/>
-        </w:rPr>
-      </w:pPr>
-      <w:r>
-        <w:rPr>
-          <w:rFonts w:asciiTheme="majorHAnsi" w:hAnsiTheme="majorHAnsi" w:cstheme="majorHAnsi"/>
-          <w:color w:val="000000"/>
-          <w:sz w:val="20"/>
-          <w:szCs w:val="20"/>
-          <w:u w:color="000000"/>
-        </w:rPr>
-        <w:t>National Science Foundation Grant Proposal (Economics)</w:t>
-      </w:r>
-    </w:p>
-    <w:p>
-      <w:pPr>
-        <w:autoSpaceDE w:val="0"/>
-        <w:autoSpaceDN w:val="0"/>
-        <w:adjustRightInd w:val="0"/>
-        <w:spacing w:after="80"/>
-        <w:ind w:firstLine="720"/>
-        <w:rPr>
-          <w:rFonts w:asciiTheme="majorHAnsi" w:hAnsiTheme="majorHAnsi" w:cstheme="majorHAnsi"/>
-          <w:color w:val="000000"/>
-          <w:sz w:val="20"/>
-          <w:szCs w:val="20"/>
-          <w:u w:color="000000"/>
-        </w:rPr>
-      </w:pPr>
-    </w:p>
-    <w:p>
-      <w:pPr>
-        <w:autoSpaceDE w:val="0"/>
-        <w:autoSpaceDN w:val="0"/>
-        <w:adjustRightInd w:val="0"/>
-        <w:spacing w:after="80"/>
-        <w:rPr>
-          <w:rFonts w:asciiTheme="majorHAnsi" w:hAnsiTheme="majorHAnsi" w:cstheme="majorHAnsi"/>
-          <w:b/>
-          <w:bCs/>
-          <w:color w:val="000000"/>
-          <w:sz w:val="20"/>
-          <w:szCs w:val="20"/>
-          <w:u w:color="000000"/>
-        </w:rPr>
-      </w:pPr>
-      <w:r>
-        <w:rPr>
-          <w:rFonts w:asciiTheme="majorHAnsi" w:hAnsiTheme="majorHAnsi" w:cstheme="majorHAnsi"/>
-          <w:b/>
-          <w:bCs/>
-          <w:color w:val="000000"/>
-          <w:sz w:val="20"/>
-          <w:szCs w:val="20"/>
-          <w:u w:color="000000"/>
-        </w:rPr>
-        <w:t>GRANTS</w:t>
-      </w:r>
-      <w:r>
-        <w:rPr>
-          <w:rFonts w:asciiTheme="majorHAnsi" w:hAnsiTheme="majorHAnsi" w:cstheme="majorHAnsi"/>
-          <w:b/>
-          <w:bCs/>
-          <w:color w:val="000000"/>
-          <w:sz w:val="20"/>
-          <w:szCs w:val="20"/>
-          <w:u w:color="000000"/>
-        </w:rPr>
-        <w:t>, HONORS, AND AWARDS</w:t>
-      </w:r>
-    </w:p>
-    <w:p>
-      <w:pPr>
-        <w:autoSpaceDE w:val="0"/>
-        <w:autoSpaceDN w:val="0"/>
-        <w:adjustRightInd w:val="0"/>
-        <w:spacing w:after="80"/>
-        <w:rPr>
-          <w:rFonts w:asciiTheme="majorHAnsi" w:hAnsiTheme="majorHAnsi" w:cstheme="majorHAnsi"/>
-          <w:color w:val="000000"/>
-          <w:sz w:val="20"/>
-          <w:szCs w:val="20"/>
-          <w:u w:color="000000"/>
-        </w:rPr>
-      </w:pPr>
-      <w:proofErr w:type="spellStart"/>
-      <w:r>
-        <w:rPr>
-          <w:rFonts w:asciiTheme="majorHAnsi" w:hAnsiTheme="majorHAnsi" w:cstheme="majorHAnsi"/>
-          <w:color w:val="000000"/>
-          <w:sz w:val="20"/>
-          <w:szCs w:val="20"/>
-          <w:u w:color="000000"/>
-        </w:rPr>
-        <w:t>Chazen</w:t>
-      </w:r>
-      <w:proofErr w:type="spellEnd"/>
-      <w:r>
-        <w:rPr>
-          <w:rFonts w:asciiTheme="majorHAnsi" w:hAnsiTheme="majorHAnsi" w:cstheme="majorHAnsi"/>
-          <w:color w:val="000000"/>
-          <w:sz w:val="20"/>
-          <w:szCs w:val="20"/>
-          <w:u w:color="000000"/>
-        </w:rPr>
-        <w:t xml:space="preserve"> Research Grant, 2020 ($10,000)</w:t>
-      </w:r>
-    </w:p>
-    <w:p>
-      <w:pPr>
-        <w:autoSpaceDE w:val="0"/>
-        <w:autoSpaceDN w:val="0"/>
-        <w:adjustRightInd w:val="0"/>
-        <w:spacing w:after="80"/>
-        <w:rPr>
-          <w:rFonts w:asciiTheme="majorHAnsi" w:hAnsiTheme="majorHAnsi" w:cstheme="majorHAnsi"/>
-          <w:color w:val="000000"/>
-          <w:sz w:val="20"/>
-          <w:szCs w:val="20"/>
-          <w:u w:color="000000"/>
-        </w:rPr>
-      </w:pPr>
-      <w:r>
-        <w:rPr>
-          <w:rFonts w:asciiTheme="majorHAnsi" w:hAnsiTheme="majorHAnsi" w:cstheme="majorHAnsi"/>
-          <w:color w:val="000000"/>
-          <w:sz w:val="20"/>
-          <w:szCs w:val="20"/>
-          <w:u w:color="000000"/>
-        </w:rPr>
-        <w:t>Richman Center Grant, 2020 ($15,000)</w:t>
-      </w:r>
-    </w:p>
-    <w:p>
-      <w:pPr>
-        <w:autoSpaceDE w:val="0"/>
-        <w:autoSpaceDN w:val="0"/>
-        <w:adjustRightInd w:val="0"/>
-        <w:spacing w:after="80"/>
-        <w:rPr>
-          <w:rFonts w:asciiTheme="majorHAnsi" w:hAnsiTheme="majorHAnsi" w:cstheme="majorHAnsi"/>
-          <w:color w:val="000000"/>
-          <w:sz w:val="20"/>
-          <w:szCs w:val="20"/>
-          <w:u w:color="000000"/>
-        </w:rPr>
-      </w:pPr>
-      <w:r>
-        <w:rPr>
-          <w:rFonts w:asciiTheme="majorHAnsi" w:hAnsiTheme="majorHAnsi" w:cstheme="majorHAnsi"/>
-          <w:color w:val="000000"/>
-          <w:sz w:val="20"/>
-          <w:szCs w:val="20"/>
-          <w:u w:color="000000"/>
-        </w:rPr>
-        <w:t>Best Paper Award the ASU Sonoran Winter Finance Conference, 2018</w:t>
-      </w:r>
-    </w:p>
-    <w:p>
-      <w:pPr>
-        <w:autoSpaceDE w:val="0"/>
-        <w:autoSpaceDN w:val="0"/>
-        <w:adjustRightInd w:val="0"/>
-        <w:spacing w:after="80"/>
-        <w:rPr>
-          <w:rFonts w:asciiTheme="majorHAnsi" w:hAnsiTheme="majorHAnsi" w:cstheme="majorHAnsi"/>
-          <w:color w:val="000000"/>
-          <w:sz w:val="20"/>
-          <w:szCs w:val="20"/>
-          <w:u w:color="000000"/>
-        </w:rPr>
-      </w:pPr>
-      <w:r>
-        <w:rPr>
-          <w:rFonts w:asciiTheme="majorHAnsi" w:hAnsiTheme="majorHAnsi" w:cstheme="majorHAnsi"/>
-          <w:color w:val="000000"/>
-          <w:sz w:val="20"/>
-          <w:szCs w:val="20"/>
-          <w:u w:color="000000"/>
-        </w:rPr>
-        <w:t>Provost’s Grants Program for Junior Faculty Who Contribute to the University’s Diversity Goals</w:t>
-      </w:r>
-      <w:r>
-        <w:rPr>
-          <w:rFonts w:asciiTheme="majorHAnsi" w:hAnsiTheme="majorHAnsi" w:cstheme="majorHAnsi"/>
-          <w:color w:val="000000"/>
-          <w:sz w:val="20"/>
-          <w:szCs w:val="20"/>
-          <w:u w:color="000000"/>
-        </w:rPr>
-        <w:t>, 2018</w:t>
-      </w:r>
-      <w:r>
-        <w:rPr>
-          <w:rFonts w:asciiTheme="majorHAnsi" w:hAnsiTheme="majorHAnsi" w:cstheme="majorHAnsi"/>
-          <w:color w:val="000000"/>
-          <w:sz w:val="20"/>
-          <w:szCs w:val="20"/>
-          <w:u w:color="000000"/>
-        </w:rPr>
-        <w:t xml:space="preserve"> ($25,000)</w:t>
-      </w:r>
-    </w:p>
-    <w:p>
-      <w:pPr>
-        <w:autoSpaceDE w:val="0"/>
-        <w:autoSpaceDN w:val="0"/>
-        <w:adjustRightInd w:val="0"/>
-        <w:spacing w:after="80"/>
-        <w:rPr>
-          <w:rFonts w:asciiTheme="majorHAnsi" w:hAnsiTheme="majorHAnsi" w:cstheme="majorHAnsi"/>
-          <w:color w:val="000000"/>
-          <w:sz w:val="20"/>
-          <w:szCs w:val="20"/>
-          <w:u w:color="000000"/>
-        </w:rPr>
-      </w:pPr>
-      <w:r>
-        <w:rPr>
-          <w:rFonts w:asciiTheme="majorHAnsi" w:hAnsiTheme="majorHAnsi" w:cstheme="majorHAnsi"/>
-          <w:color w:val="000000"/>
-          <w:sz w:val="20"/>
-          <w:szCs w:val="20"/>
-          <w:u w:color="000000"/>
-        </w:rPr>
-        <w:t>Deutsche Bank Fellowship, 2012</w:t>
-      </w:r>
-    </w:p>
-    <w:p>
-      <w:pPr>
-        <w:autoSpaceDE w:val="0"/>
-        <w:autoSpaceDN w:val="0"/>
-        <w:adjustRightInd w:val="0"/>
-        <w:spacing w:after="80"/>
-        <w:rPr>
-          <w:rFonts w:asciiTheme="majorHAnsi" w:hAnsiTheme="majorHAnsi" w:cstheme="majorHAnsi"/>
-          <w:color w:val="000000"/>
-          <w:sz w:val="20"/>
-          <w:szCs w:val="20"/>
-          <w:u w:color="000000"/>
-        </w:rPr>
-      </w:pPr>
-      <w:r>
-        <w:rPr>
-          <w:rFonts w:asciiTheme="majorHAnsi" w:hAnsiTheme="majorHAnsi" w:cstheme="majorHAnsi"/>
-          <w:color w:val="000000"/>
-          <w:sz w:val="20"/>
-          <w:szCs w:val="20"/>
-          <w:u w:color="000000"/>
-        </w:rPr>
-        <w:t xml:space="preserve">Giovanna </w:t>
-      </w:r>
-      <w:proofErr w:type="spellStart"/>
-      <w:r>
-        <w:rPr>
-          <w:rFonts w:asciiTheme="majorHAnsi" w:hAnsiTheme="majorHAnsi" w:cstheme="majorHAnsi"/>
-          <w:color w:val="000000"/>
-          <w:sz w:val="20"/>
-          <w:szCs w:val="20"/>
-          <w:u w:color="000000"/>
-        </w:rPr>
-        <w:t>Crivelli</w:t>
-      </w:r>
-      <w:proofErr w:type="spellEnd"/>
-      <w:r>
-        <w:rPr>
-          <w:rFonts w:asciiTheme="majorHAnsi" w:hAnsiTheme="majorHAnsi" w:cstheme="majorHAnsi"/>
-          <w:color w:val="000000"/>
-          <w:sz w:val="20"/>
-          <w:szCs w:val="20"/>
-          <w:u w:color="000000"/>
-        </w:rPr>
-        <w:t xml:space="preserve"> fellowship to fund PhD</w:t>
-      </w:r>
-      <w:r>
-        <w:rPr>
-          <w:rFonts w:asciiTheme="majorHAnsi" w:hAnsiTheme="majorHAnsi" w:cstheme="majorHAnsi"/>
-          <w:color w:val="000000"/>
-          <w:sz w:val="20"/>
-          <w:szCs w:val="20"/>
-          <w:u w:color="000000"/>
-        </w:rPr>
-        <w:t>, 2009–2013</w:t>
-      </w:r>
-    </w:p>
-    <w:p>
-      <w:pPr>
-        <w:autoSpaceDE w:val="0"/>
-        <w:autoSpaceDN w:val="0"/>
-        <w:adjustRightInd w:val="0"/>
-        <w:spacing w:after="80"/>
-        <w:rPr>
-          <w:rFonts w:asciiTheme="majorHAnsi" w:hAnsiTheme="majorHAnsi" w:cstheme="majorHAnsi"/>
-          <w:color w:val="000000"/>
-          <w:sz w:val="20"/>
-          <w:szCs w:val="20"/>
-          <w:u w:color="000000"/>
-        </w:rPr>
-      </w:pPr>
-    </w:p>
-    <w:p>
-      <w:pPr>
-        <w:autoSpaceDE w:val="0"/>
-        <w:autoSpaceDN w:val="0"/>
-        <w:adjustRightInd w:val="0"/>
-        <w:spacing w:after="80"/>
-        <w:rPr>
-          <w:rFonts w:asciiTheme="majorHAnsi" w:hAnsiTheme="majorHAnsi" w:cstheme="majorHAnsi"/>
-          <w:b/>
-          <w:bCs/>
-          <w:color w:val="000000"/>
-          <w:sz w:val="20"/>
-          <w:szCs w:val="20"/>
-          <w:u w:color="000000"/>
-        </w:rPr>
-      </w:pPr>
-      <w:r>
-        <w:rPr>
-          <w:rFonts w:asciiTheme="majorHAnsi" w:hAnsiTheme="majorHAnsi" w:cstheme="majorHAnsi"/>
-          <w:b/>
-          <w:bCs/>
-          <w:color w:val="000000"/>
-          <w:sz w:val="20"/>
-          <w:szCs w:val="20"/>
-          <w:u w:color="000000"/>
-        </w:rPr>
-        <w:t>OTHER PROFESSIONAL SERVICES</w:t>
-      </w:r>
-    </w:p>
-    <w:p>
-      <w:pPr>
-        <w:autoSpaceDE w:val="0"/>
-        <w:autoSpaceDN w:val="0"/>
-        <w:adjustRightInd w:val="0"/>
-        <w:spacing w:after="80"/>
-        <w:rPr>
-          <w:rFonts w:asciiTheme="majorHAnsi" w:hAnsiTheme="majorHAnsi" w:cstheme="majorHAnsi"/>
-          <w:color w:val="000000"/>
-          <w:sz w:val="20"/>
-          <w:szCs w:val="20"/>
-          <w:u w:color="000000"/>
-        </w:rPr>
-      </w:pPr>
-      <w:r>
-        <w:rPr>
-          <w:rFonts w:asciiTheme="majorHAnsi" w:hAnsiTheme="majorHAnsi" w:cstheme="majorHAnsi"/>
-          <w:color w:val="000000"/>
-          <w:sz w:val="20"/>
-          <w:szCs w:val="20"/>
-          <w:u w:color="000000"/>
-        </w:rPr>
-        <w:t>American Finance Association Nominating Committee (2020</w:t>
-      </w:r>
-      <w:r>
-        <w:rPr>
-          <w:rFonts w:asciiTheme="majorHAnsi" w:hAnsiTheme="majorHAnsi" w:cstheme="majorHAnsi"/>
-          <w:color w:val="000000"/>
-          <w:sz w:val="20"/>
-          <w:szCs w:val="20"/>
-          <w:u w:color="000000"/>
-        </w:rPr>
-        <w:t>, 2023</w:t>
-      </w:r>
-      <w:r>
-        <w:rPr>
-          <w:rFonts w:asciiTheme="majorHAnsi" w:hAnsiTheme="majorHAnsi" w:cstheme="majorHAnsi"/>
-          <w:color w:val="000000"/>
-          <w:sz w:val="20"/>
-          <w:szCs w:val="20"/>
-          <w:u w:color="000000"/>
-        </w:rPr>
-        <w:t xml:space="preserve">) </w:t>
-      </w:r>
-    </w:p>
-    <w:p>
-      <w:pPr>
-        <w:autoSpaceDE w:val="0"/>
-        <w:autoSpaceDN w:val="0"/>
-        <w:adjustRightInd w:val="0"/>
-        <w:spacing w:after="80"/>
-        <w:rPr>
-          <w:rFonts w:asciiTheme="majorHAnsi" w:hAnsiTheme="majorHAnsi" w:cstheme="majorHAnsi"/>
-          <w:color w:val="000000"/>
-          <w:sz w:val="20"/>
-          <w:szCs w:val="20"/>
-          <w:u w:color="000000"/>
-        </w:rPr>
-      </w:pPr>
-      <w:r>
-        <w:rPr>
-          <w:rFonts w:asciiTheme="majorHAnsi" w:hAnsiTheme="majorHAnsi" w:cstheme="majorHAnsi"/>
-          <w:color w:val="000000"/>
-          <w:sz w:val="20"/>
-          <w:szCs w:val="20"/>
-          <w:u w:color="000000"/>
-        </w:rPr>
-        <w:t xml:space="preserve">Career advice for PhD students’ session at the American Finance Association Annual Meeting (2020) </w:t>
-      </w:r>
-    </w:p>
-    <w:p>
-      <w:pPr>
-        <w:autoSpaceDE w:val="0"/>
-        <w:autoSpaceDN w:val="0"/>
-        <w:adjustRightInd w:val="0"/>
-        <w:spacing w:after="80"/>
-        <w:rPr>
-          <w:rFonts w:asciiTheme="majorHAnsi" w:hAnsiTheme="majorHAnsi" w:cstheme="majorHAnsi"/>
-          <w:color w:val="000000"/>
-          <w:sz w:val="20"/>
-          <w:szCs w:val="20"/>
-          <w:u w:color="000000"/>
-        </w:rPr>
-      </w:pPr>
-    </w:p>
-    <w:p>
-      <w:pPr>
-        <w:autoSpaceDE w:val="0"/>
-        <w:autoSpaceDN w:val="0"/>
-        <w:adjustRightInd w:val="0"/>
-        <w:spacing w:after="80"/>
-        <w:rPr>
-          <w:rFonts w:asciiTheme="majorHAnsi" w:hAnsiTheme="majorHAnsi" w:cstheme="majorHAnsi"/>
-          <w:b/>
-          <w:bCs/>
-          <w:color w:val="000000"/>
-          <w:sz w:val="20"/>
-          <w:szCs w:val="20"/>
-          <w:u w:color="000000"/>
-        </w:rPr>
-      </w:pPr>
-      <w:r>
-        <w:rPr>
-          <w:rFonts w:asciiTheme="majorHAnsi" w:hAnsiTheme="majorHAnsi" w:cstheme="majorHAnsi"/>
-          <w:b/>
-          <w:bCs/>
-          <w:color w:val="000000"/>
-          <w:sz w:val="20"/>
-          <w:szCs w:val="20"/>
-          <w:u w:color="000000"/>
-        </w:rPr>
-        <w:t>OUTISDE ACTIVITIES</w:t>
-      </w:r>
-    </w:p>
-    <w:p>
-      <w:pPr>
-        <w:autoSpaceDE w:val="0"/>
-        <w:autoSpaceDN w:val="0"/>
-        <w:adjustRightInd w:val="0"/>
-        <w:spacing w:after="80"/>
-        <w:rPr>
-          <w:rFonts w:asciiTheme="majorHAnsi" w:hAnsiTheme="majorHAnsi" w:cstheme="majorHAnsi"/>
-          <w:color w:val="000000"/>
-          <w:sz w:val="20"/>
-          <w:szCs w:val="20"/>
-          <w:u w:color="000000"/>
-        </w:rPr>
-      </w:pPr>
-      <w:r>
-        <w:rPr>
-          <w:rFonts w:asciiTheme="majorHAnsi" w:hAnsiTheme="majorHAnsi" w:cstheme="majorHAnsi"/>
-          <w:color w:val="000000"/>
-          <w:sz w:val="20"/>
-          <w:szCs w:val="20"/>
-          <w:u w:color="000000"/>
-        </w:rPr>
         <w:t>I have no other activities to disclose</w:t>
       </w:r>
     </w:p>

</xml_diff>